<commit_message>
hess revisions (nearly complete)
</commit_message>
<xml_diff>
--- a/Reviews_and_Responses/Response to Review 2.docx
+++ b/Reviews_and_Responses/Response to Review 2.docx
@@ -43,6 +43,49 @@
         <w:rPr>
           <w:rFonts w:ascii="Arial" w:hAnsi="Arial" w:cs="Arial"/>
         </w:rPr>
+        <w:t xml:space="preserve">The authors would like to thank Referee #2 for their time and feedback. Their suggestions will </w:t>
+      </w:r>
+      <w:r>
+        <w:rPr>
+          <w:rFonts w:ascii="Arial" w:hAnsi="Arial" w:cs="Arial"/>
+        </w:rPr>
+        <w:t>increase the robustness of t</w:t>
+      </w:r>
+      <w:r>
+        <w:rPr>
+          <w:rFonts w:ascii="Arial" w:hAnsi="Arial" w:cs="Arial"/>
+        </w:rPr>
+        <w:t>he analysis,</w:t>
+      </w:r>
+      <w:r>
+        <w:rPr>
+          <w:rFonts w:ascii="Arial" w:hAnsi="Arial" w:cs="Arial"/>
+        </w:rPr>
+        <w:t xml:space="preserve"> and greatly improve the</w:t>
+      </w:r>
+      <w:r>
+        <w:rPr>
+          <w:rFonts w:ascii="Arial" w:hAnsi="Arial" w:cs="Arial"/>
+        </w:rPr>
+        <w:t xml:space="preserve"> structure and readability of this manuscript.</w:t>
+      </w:r>
+    </w:p>
+    <w:p>
+      <w:pPr>
+        <w:pStyle w:val="NormalWeb"/>
+        <w:numPr>
+          <w:ilvl w:val="0"/>
+          <w:numId w:val="1"/>
+        </w:numPr>
+        <w:spacing w:before="0" w:beforeAutospacing="0" w:after="0" w:afterAutospacing="0"/>
+        <w:rPr>
+          <w:rFonts w:ascii="Arial" w:hAnsi="Arial" w:cs="Arial"/>
+        </w:rPr>
+      </w:pPr>
+      <w:r>
+        <w:rPr>
+          <w:rFonts w:ascii="Arial" w:hAnsi="Arial" w:cs="Arial"/>
+        </w:rPr>
         <w:t>Author note: Author responses to referee comments will be included as bulleted, Arial-font text beneath the relevant comments.</w:t>
       </w:r>
     </w:p>
@@ -101,37 +144,51 @@
     </w:p>
     <w:p>
       <w:pPr>
-        <w:pStyle w:val="NormalWeb"/>
+        <w:pStyle w:val="Default"/>
         <w:numPr>
           <w:ilvl w:val="0"/>
           <w:numId w:val="1"/>
         </w:numPr>
-        <w:spacing w:before="0" w:beforeAutospacing="0" w:after="0" w:afterAutospacing="0"/>
-      </w:pPr>
-      <w:r>
-        <w:rPr>
-          <w:rFonts w:ascii="Arial" w:hAnsi="Arial" w:cs="Arial"/>
-          <w:highlight w:val="yellow"/>
-        </w:rPr>
-        <w:t>Response</w:t>
-      </w:r>
-      <w:r>
-        <w:rPr>
-          <w:rFonts w:ascii="Arial" w:hAnsi="Arial" w:cs="Arial"/>
-        </w:rPr>
-        <w:t>.</w:t>
-      </w:r>
-      <w:bookmarkStart w:id="0" w:name="_GoBack"/>
-      <w:bookmarkEnd w:id="0"/>
+        <w:rPr>
+          <w:color w:val="auto"/>
+        </w:rPr>
+      </w:pPr>
+      <w:r>
+        <w:t xml:space="preserve">Unfortunately, the AIC calculated for these models will not be able to identify the strictly best model, because the sample size is different for different combinations of predictors. This is because different hydroclimate records have different start </w:t>
+      </w:r>
+      <w:r>
+        <w:t>and end dates, and some have missing values in some years.</w:t>
+      </w:r>
     </w:p>
     <w:p>
       <w:pPr>
         <w:pStyle w:val="Default"/>
-        <w:rPr>
-          <w:rFonts w:ascii="Times New Roman" w:hAnsi="Times New Roman" w:cs="Times New Roman"/>
+        <w:numPr>
+          <w:ilvl w:val="0"/>
+          <w:numId w:val="1"/>
+        </w:numPr>
+        <w:rPr>
           <w:color w:val="auto"/>
         </w:rPr>
       </w:pPr>
+      <w:r>
+        <w:rPr>
+          <w:color w:val="auto"/>
+        </w:rPr>
+        <w:t>However, the referee is correct to point out the benefit of additional model diagnostic</w:t>
+      </w:r>
+      <w:r>
+        <w:rPr>
+          <w:color w:val="auto"/>
+        </w:rPr>
+        <w:t>s in this manuscript</w:t>
+      </w:r>
+      <w:r>
+        <w:rPr>
+          <w:color w:val="auto"/>
+        </w:rPr>
+        <w:t>, and the structural advantages of placing this diagnostic information in an Appendix. This will be implemented as suggested.</w:t>
+      </w:r>
     </w:p>
     <w:p>
       <w:pPr>
@@ -208,25 +265,48 @@
     </w:p>
     <w:p>
       <w:pPr>
-        <w:pStyle w:val="NormalWeb"/>
+        <w:pStyle w:val="ListParagraph"/>
         <w:numPr>
           <w:ilvl w:val="0"/>
           <w:numId w:val="1"/>
         </w:numPr>
-        <w:spacing w:before="0" w:beforeAutospacing="0" w:after="0" w:afterAutospacing="0"/>
-      </w:pPr>
-      <w:r>
-        <w:rPr>
-          <w:rFonts w:ascii="Arial" w:hAnsi="Arial" w:cs="Arial"/>
-          <w:highlight w:val="yellow"/>
-        </w:rPr>
-        <w:t>Response</w:t>
-      </w:r>
-      <w:r>
-        <w:rPr>
-          <w:rFonts w:ascii="Arial" w:hAnsi="Arial" w:cs="Arial"/>
-        </w:rPr>
-        <w:t>.</w:t>
+        <w:rPr>
+          <w:rFonts w:ascii="Arial" w:eastAsia="Times New Roman" w:hAnsi="Arial" w:cs="Arial"/>
+          <w:sz w:val="24"/>
+          <w:szCs w:val="24"/>
+        </w:rPr>
+      </w:pPr>
+      <w:r>
+        <w:rPr>
+          <w:rFonts w:ascii="Arial" w:eastAsia="Times New Roman" w:hAnsi="Arial" w:cs="Arial"/>
+          <w:sz w:val="24"/>
+          <w:szCs w:val="24"/>
+        </w:rPr>
+        <w:t>The figure references will be revised</w:t>
+      </w:r>
+      <w:r>
+        <w:rPr>
+          <w:rFonts w:ascii="Arial" w:eastAsia="Times New Roman" w:hAnsi="Arial" w:cs="Arial"/>
+          <w:sz w:val="24"/>
+          <w:szCs w:val="24"/>
+        </w:rPr>
+        <w:t xml:space="preserve"> to</w:t>
+      </w:r>
+      <w:r>
+        <w:rPr>
+          <w:rFonts w:ascii="Arial" w:eastAsia="Times New Roman" w:hAnsi="Arial" w:cs="Arial"/>
+          <w:sz w:val="24"/>
+          <w:szCs w:val="24"/>
+        </w:rPr>
+        <w:t xml:space="preserve"> reflect the order in which they appea</w:t>
+      </w:r>
+      <w:r>
+        <w:rPr>
+          <w:rFonts w:ascii="Arial" w:eastAsia="Times New Roman" w:hAnsi="Arial" w:cs="Arial"/>
+          <w:sz w:val="24"/>
+          <w:szCs w:val="24"/>
+        </w:rPr>
+        <w:t>r.</w:t>
       </w:r>
     </w:p>
     <w:p>
@@ -297,10 +377,82 @@
       <w:r>
         <w:rPr>
           <w:rFonts w:ascii="Arial" w:hAnsi="Arial" w:cs="Arial"/>
-          <w:highlight w:val="yellow"/>
-        </w:rPr>
-        <w:t>Response</w:t>
-      </w:r>
+        </w:rPr>
+        <w:t xml:space="preserve">The abbreviation for </w:t>
+      </w:r>
+      <w:proofErr w:type="spellStart"/>
+      <w:r>
+        <w:rPr>
+          <w:rFonts w:ascii="Arial" w:hAnsi="Arial" w:cs="Arial"/>
+        </w:rPr>
+        <w:t>V</w:t>
+      </w:r>
+      <w:r>
+        <w:rPr>
+          <w:rFonts w:ascii="Arial" w:hAnsi="Arial" w:cs="Arial"/>
+          <w:vertAlign w:val="subscript"/>
+        </w:rPr>
+        <w:t>min</w:t>
+      </w:r>
+      <w:proofErr w:type="spellEnd"/>
+      <w:r>
+        <w:rPr>
+          <w:rFonts w:ascii="Arial" w:hAnsi="Arial" w:cs="Arial"/>
+          <w:vertAlign w:val="subscript"/>
+        </w:rPr>
+        <w:t>, 30 days</w:t>
+      </w:r>
+      <w:r>
+        <w:rPr>
+          <w:rFonts w:ascii="Arial" w:hAnsi="Arial" w:cs="Arial"/>
+        </w:rPr>
+        <w:t xml:space="preserve"> (the longest</w:t>
+      </w:r>
+      <w:r>
+        <w:rPr>
+          <w:rFonts w:ascii="Arial" w:hAnsi="Arial" w:cs="Arial"/>
+        </w:rPr>
+        <w:t xml:space="preserve"> </w:t>
+      </w:r>
+      <w:r>
+        <w:rPr>
+          <w:rFonts w:ascii="Arial" w:hAnsi="Arial" w:cs="Arial"/>
+        </w:rPr>
+        <w:t xml:space="preserve">variable name) </w:t>
+      </w:r>
+      <w:r>
+        <w:rPr>
+          <w:rFonts w:ascii="Arial" w:hAnsi="Arial" w:cs="Arial"/>
+        </w:rPr>
+        <w:t xml:space="preserve">will be </w:t>
+      </w:r>
+      <w:r>
+        <w:rPr>
+          <w:rFonts w:ascii="Arial" w:hAnsi="Arial" w:cs="Arial"/>
+        </w:rPr>
+        <w:t>shortened</w:t>
+      </w:r>
+      <w:r>
+        <w:rPr>
+          <w:rFonts w:ascii="Arial" w:hAnsi="Arial" w:cs="Arial"/>
+        </w:rPr>
+        <w:t xml:space="preserve"> to </w:t>
+      </w:r>
+      <w:proofErr w:type="spellStart"/>
+      <w:r>
+        <w:rPr>
+          <w:rFonts w:ascii="Arial" w:hAnsi="Arial" w:cs="Arial"/>
+        </w:rPr>
+        <w:t>V</w:t>
+      </w:r>
+      <w:r>
+        <w:rPr>
+          <w:rFonts w:ascii="Arial" w:hAnsi="Arial" w:cs="Arial"/>
+          <w:vertAlign w:val="subscript"/>
+        </w:rPr>
+        <w:t>min</w:t>
+      </w:r>
+      <w:proofErr w:type="spellEnd"/>
       <w:r>
         <w:rPr>
           <w:rFonts w:ascii="Arial" w:hAnsi="Arial" w:cs="Arial"/>
@@ -371,9 +523,8 @@
       <w:r>
         <w:rPr>
           <w:rFonts w:ascii="Arial" w:hAnsi="Arial" w:cs="Arial"/>
-          <w:highlight w:val="yellow"/>
-        </w:rPr>
-        <w:t>Response</w:t>
+        </w:rPr>
+        <w:t>The figures will be moved to an appendix as suggested</w:t>
       </w:r>
       <w:r>
         <w:rPr>
@@ -445,15 +596,9 @@
       <w:r>
         <w:rPr>
           <w:rFonts w:ascii="Arial" w:hAnsi="Arial" w:cs="Arial"/>
-          <w:highlight w:val="yellow"/>
-        </w:rPr>
-        <w:t>Response</w:t>
-      </w:r>
-      <w:r>
-        <w:rPr>
-          <w:rFonts w:ascii="Arial" w:hAnsi="Arial" w:cs="Arial"/>
-        </w:rPr>
-        <w:t>.</w:t>
+        </w:rPr>
+        <w:lastRenderedPageBreak/>
+        <w:t>Additional model selection references will be added as suggested.</w:t>
       </w:r>
     </w:p>
     <w:p>
@@ -516,15 +661,8 @@
       <w:r>
         <w:rPr>
           <w:rFonts w:ascii="Arial" w:hAnsi="Arial" w:cs="Arial"/>
-          <w:highlight w:val="yellow"/>
-        </w:rPr>
-        <w:t>Response</w:t>
-      </w:r>
-      <w:r>
-        <w:rPr>
-          <w:rFonts w:ascii="Arial" w:hAnsi="Arial" w:cs="Arial"/>
-        </w:rPr>
-        <w:t>.</w:t>
+        </w:rPr>
+        <w:t>These figures will be moved to an appendix as suggested.</w:t>
       </w:r>
     </w:p>
     <w:p>
@@ -600,29 +738,14 @@
       <w:r>
         <w:rPr>
           <w:rFonts w:ascii="Arial" w:hAnsi="Arial" w:cs="Arial"/>
-          <w:highlight w:val="yellow"/>
-        </w:rPr>
-        <w:t>We will u</w:t>
-      </w:r>
-      <w:r>
-        <w:rPr>
-          <w:rFonts w:ascii="Arial" w:hAnsi="Arial" w:cs="Arial"/>
-          <w:highlight w:val="yellow"/>
-        </w:rPr>
-        <w:t>se information criteria to select best predictors</w:t>
-      </w:r>
-      <w:r>
-        <w:rPr>
-          <w:rFonts w:ascii="Arial" w:hAnsi="Arial" w:cs="Arial"/>
-          <w:highlight w:val="yellow"/>
-        </w:rPr>
-        <w:t xml:space="preserve"> and the optimal number of predictors</w:t>
-      </w:r>
-      <w:r>
-        <w:rPr>
-          <w:rFonts w:ascii="Arial" w:hAnsi="Arial" w:cs="Arial"/>
-        </w:rPr>
-        <w:t>.</w:t>
+        </w:rPr>
+        <w:t>Unfortunately, the AIC calculated for these models will not be able to identify the strictly best model, because the sample size is different for different combinations of predictors. This is becaus</w:t>
+      </w:r>
+      <w:r>
+        <w:rPr>
+          <w:rFonts w:ascii="Arial" w:hAnsi="Arial" w:cs="Arial"/>
+        </w:rPr>
+        <w:t>e different hydroclimate records have different start and end dates, and some have missing values in some years.</w:t>
       </w:r>
     </w:p>
     <w:p>
@@ -640,9 +763,14 @@
       <w:r>
         <w:rPr>
           <w:rFonts w:ascii="Arial" w:hAnsi="Arial" w:cs="Arial"/>
-          <w:highlight w:val="yellow"/>
-        </w:rPr>
-        <w:t>Additional model diagnostics.</w:t>
+        </w:rPr>
+        <w:t>However, the referee is correct to point out the benefit of additional model diagnostics in this manuscript, and</w:t>
+      </w:r>
+      <w:r>
+        <w:rPr>
+          <w:rFonts w:ascii="Arial" w:hAnsi="Arial" w:cs="Arial"/>
+        </w:rPr>
+        <w:t xml:space="preserve"> the structural advantages of placing this diagnostic information in an Appendix. This will be implemented as suggested.</w:t>
       </w:r>
     </w:p>
     <w:p>
@@ -660,9 +788,8 @@
       <w:r>
         <w:rPr>
           <w:rFonts w:ascii="Arial" w:hAnsi="Arial" w:cs="Arial"/>
-          <w:highlight w:val="yellow"/>
-        </w:rPr>
-        <w:t>Restructuring</w:t>
+        </w:rPr>
+        <w:t>Figures 9-14 and any other model diagnostics to an Appendix as suggested.</w:t>
       </w:r>
     </w:p>
     <w:p>
@@ -732,7 +859,6 @@
       <w:r>
         <w:rPr>
           <w:rFonts w:ascii="Arial" w:hAnsi="Arial" w:cs="Arial"/>
-          <w:highlight w:val="yellow"/>
         </w:rPr>
         <w:t>The chapter references will be removed as suggested.</w:t>
       </w:r>
@@ -750,13 +876,11 @@
         <w:spacing w:after="0" w:line="240" w:lineRule="auto"/>
         <w:rPr>
           <w:rFonts w:ascii="Arial" w:hAnsi="Arial" w:cs="Arial"/>
-          <w:highlight w:val="yellow"/>
-        </w:rPr>
-      </w:pPr>
-      <w:r>
-        <w:rPr>
-          <w:rFonts w:ascii="Arial" w:hAnsi="Arial" w:cs="Arial"/>
-          <w:highlight w:val="yellow"/>
+        </w:rPr>
+      </w:pPr>
+      <w:r>
+        <w:rPr>
+          <w:rFonts w:ascii="Arial" w:hAnsi="Arial" w:cs="Arial"/>
         </w:rPr>
         <w:t>The figures will be referenced in order.</w:t>
       </w:r>
@@ -774,13 +898,11 @@
         <w:spacing w:after="0" w:line="240" w:lineRule="auto"/>
         <w:rPr>
           <w:rFonts w:ascii="Arial" w:hAnsi="Arial" w:cs="Arial"/>
-          <w:highlight w:val="yellow"/>
-        </w:rPr>
-      </w:pPr>
-      <w:r>
-        <w:rPr>
-          <w:rFonts w:ascii="Arial" w:hAnsi="Arial" w:cs="Arial"/>
-          <w:highlight w:val="yellow"/>
+        </w:rPr>
+      </w:pPr>
+      <w:r>
+        <w:rPr>
+          <w:rFonts w:ascii="Arial" w:hAnsi="Arial" w:cs="Arial"/>
         </w:rPr>
         <w:t>Acronyms will be defined.</w:t>
       </w:r>
@@ -798,15 +920,25 @@
         <w:spacing w:after="0" w:line="240" w:lineRule="auto"/>
         <w:rPr>
           <w:rFonts w:ascii="Arial" w:hAnsi="Arial" w:cs="Arial"/>
-          <w:highlight w:val="yellow"/>
-        </w:rPr>
-      </w:pPr>
-      <w:r>
-        <w:rPr>
-          <w:rFonts w:ascii="Arial" w:hAnsi="Arial" w:cs="Arial"/>
-          <w:highlight w:val="yellow"/>
-        </w:rPr>
-        <w:t>Figures 9-14 (and any other model diagnostics) will be relocated to supplemental material.</w:t>
+        </w:rPr>
+      </w:pPr>
+      <w:r>
+        <w:rPr>
+          <w:rFonts w:ascii="Arial" w:hAnsi="Arial" w:cs="Arial"/>
+        </w:rPr>
+        <w:t xml:space="preserve">Figures 9-14 (and any other model diagnostics) will be relocated to </w:t>
+      </w:r>
+      <w:r>
+        <w:rPr>
+          <w:rFonts w:ascii="Arial" w:hAnsi="Arial" w:cs="Arial"/>
+        </w:rPr>
+        <w:t>an Appendix</w:t>
+      </w:r>
+      <w:r>
+        <w:rPr>
+          <w:rFonts w:ascii="Arial" w:hAnsi="Arial" w:cs="Arial"/>
+        </w:rPr>
+        <w:t>.</w:t>
       </w:r>
     </w:p>
     <w:p>
@@ -880,14 +1012,7 @@
         <w:rPr>
           <w:rFonts w:ascii="Times New Roman" w:hAnsi="Times New Roman" w:cs="Times New Roman"/>
         </w:rPr>
-        <w:t xml:space="preserve">as 30-day minimum dry season </w:t>
-      </w:r>
-      <w:r>
-        <w:rPr>
-          <w:rFonts w:ascii="Times New Roman" w:hAnsi="Times New Roman" w:cs="Times New Roman"/>
-        </w:rPr>
-        <w:lastRenderedPageBreak/>
-        <w:t xml:space="preserve">streamflow volume), but after an initial definition, a much more concise symbol would make the manuscript easier to read. I think </w:t>
+        <w:t xml:space="preserve">as 30-day minimum dry season streamflow volume), but after an initial definition, a much more concise symbol would make the manuscript easier to read. I think </w:t>
       </w:r>
       <w:r>
         <w:rPr>
@@ -915,7 +1040,7 @@
         <w:rPr>
           <w:rFonts w:ascii="Times New Roman" w:hAnsi="Times New Roman" w:cs="Times New Roman"/>
         </w:rPr>
-        <w:t xml:space="preserve">would be sufficient. Once selected, make sure the variables are consistently presented in the text, tables, figures, and figure captions. That is not currently the case. Additionally, the two equations in the manuscript, which are currently not numbered, are simply algebraic linear equations, which do not need explicit formulaic listing in the manuscript. The one on line 301 explicitly lists the predictor variables, which also have very cumbersome notation. A table listing the final model coefficients and their standard errors would be more informative and easier to follow. </w:t>
+        <w:t xml:space="preserve">would be sufficient. Once selected, make sure the variables are consistently presented in the text, tables, figures, and figure captions. That is not currently the case. </w:t>
       </w:r>
     </w:p>
     <w:p>
@@ -931,15 +1056,53 @@
         <w:spacing w:after="0" w:line="240" w:lineRule="auto"/>
         <w:rPr>
           <w:rFonts w:ascii="Arial" w:hAnsi="Arial" w:cs="Arial"/>
-          <w:highlight w:val="yellow"/>
-        </w:rPr>
-      </w:pPr>
-      <w:r>
-        <w:rPr>
-          <w:rFonts w:ascii="Arial" w:hAnsi="Arial" w:cs="Arial"/>
-          <w:highlight w:val="yellow"/>
-        </w:rPr>
-        <w:t>The variable names will be shortened as suggested.</w:t>
+        </w:rPr>
+      </w:pPr>
+      <w:r>
+        <w:rPr>
+          <w:rFonts w:ascii="Arial" w:hAnsi="Arial" w:cs="Arial"/>
+        </w:rPr>
+        <w:t>The variable name will be shortened as suggested</w:t>
+      </w:r>
+      <w:r>
+        <w:rPr>
+          <w:rFonts w:ascii="Arial" w:hAnsi="Arial" w:cs="Arial"/>
+        </w:rPr>
+        <w:t>, and variables will be made consistent throughout the text, tables, figures and captions</w:t>
+      </w:r>
+      <w:r>
+        <w:rPr>
+          <w:rFonts w:ascii="Arial" w:hAnsi="Arial" w:cs="Arial"/>
+        </w:rPr>
+        <w:t>.</w:t>
+      </w:r>
+    </w:p>
+    <w:p>
+      <w:pPr>
+        <w:autoSpaceDE w:val="0"/>
+        <w:autoSpaceDN w:val="0"/>
+        <w:adjustRightInd w:val="0"/>
+        <w:spacing w:after="0" w:line="240" w:lineRule="auto"/>
+        <w:rPr>
+          <w:rFonts w:ascii="Times New Roman" w:hAnsi="Times New Roman" w:cs="Times New Roman"/>
+        </w:rPr>
+      </w:pPr>
+    </w:p>
+    <w:p>
+      <w:pPr>
+        <w:autoSpaceDE w:val="0"/>
+        <w:autoSpaceDN w:val="0"/>
+        <w:adjustRightInd w:val="0"/>
+        <w:spacing w:after="0" w:line="240" w:lineRule="auto"/>
+        <w:rPr>
+          <w:rFonts w:ascii="Times New Roman" w:hAnsi="Times New Roman" w:cs="Times New Roman"/>
+        </w:rPr>
+      </w:pPr>
+      <w:r>
+        <w:rPr>
+          <w:rFonts w:ascii="Times New Roman" w:hAnsi="Times New Roman" w:cs="Times New Roman"/>
+        </w:rPr>
+        <w:t xml:space="preserve">Additionally, the two equations in the manuscript, which are currently not numbered, are simply algebraic linear equations, which do not need explicit formulaic listing in the manuscript. The one on line 301 explicitly lists the predictor variables, which also have very cumbersome notation. A table listing the final model coefficients and their standard errors would be more informative and easier to follow. </w:t>
       </w:r>
     </w:p>
     <w:p>
@@ -955,15 +1118,25 @@
         <w:spacing w:after="0" w:line="240" w:lineRule="auto"/>
         <w:rPr>
           <w:rFonts w:ascii="Arial" w:hAnsi="Arial" w:cs="Arial"/>
-          <w:highlight w:val="yellow"/>
-        </w:rPr>
-      </w:pPr>
-      <w:r>
-        <w:rPr>
-          <w:rFonts w:ascii="Arial" w:hAnsi="Arial" w:cs="Arial"/>
-          <w:highlight w:val="yellow"/>
-        </w:rPr>
-        <w:t xml:space="preserve">The equations will be numbered. </w:t>
+        </w:rPr>
+      </w:pPr>
+      <w:r>
+        <w:rPr>
+          <w:rFonts w:ascii="Arial" w:hAnsi="Arial" w:cs="Arial"/>
+        </w:rPr>
+        <w:t xml:space="preserve">The final model coefficients </w:t>
+      </w:r>
+      <w:r>
+        <w:rPr>
+          <w:rFonts w:ascii="Arial" w:hAnsi="Arial" w:cs="Arial"/>
+        </w:rPr>
+        <w:t xml:space="preserve">and their standard errors </w:t>
+      </w:r>
+      <w:r>
+        <w:rPr>
+          <w:rFonts w:ascii="Arial" w:hAnsi="Arial" w:cs="Arial"/>
+        </w:rPr>
+        <w:t>will be included in a table.</w:t>
       </w:r>
     </w:p>
     <w:p>
@@ -979,54 +1152,76 @@
         <w:spacing w:after="0" w:line="240" w:lineRule="auto"/>
         <w:rPr>
           <w:rFonts w:ascii="Arial" w:hAnsi="Arial" w:cs="Arial"/>
-          <w:highlight w:val="yellow"/>
-        </w:rPr>
-      </w:pPr>
-      <w:r>
-        <w:rPr>
-          <w:rFonts w:ascii="Arial" w:hAnsi="Arial" w:cs="Arial"/>
-          <w:highlight w:val="yellow"/>
-        </w:rPr>
-        <w:t>The final model coefficients will be included in a table rather than a formula.</w:t>
-      </w:r>
-    </w:p>
-    <w:p>
-      <w:pPr>
-        <w:autoSpaceDE w:val="0"/>
-        <w:autoSpaceDN w:val="0"/>
-        <w:adjustRightInd w:val="0"/>
-        <w:spacing w:after="0" w:line="240" w:lineRule="auto"/>
-        <w:rPr>
-          <w:rFonts w:ascii="Times New Roman" w:hAnsi="Times New Roman" w:cs="Times New Roman"/>
-        </w:rPr>
-      </w:pPr>
-    </w:p>
-    <w:p>
-      <w:pPr>
-        <w:autoSpaceDE w:val="0"/>
-        <w:autoSpaceDN w:val="0"/>
-        <w:adjustRightInd w:val="0"/>
-        <w:spacing w:after="0" w:line="240" w:lineRule="auto"/>
-        <w:rPr>
-          <w:rFonts w:ascii="Times New Roman" w:hAnsi="Times New Roman" w:cs="Times New Roman"/>
-        </w:rPr>
-      </w:pPr>
-    </w:p>
-    <w:p>
-      <w:pPr>
-        <w:autoSpaceDE w:val="0"/>
-        <w:autoSpaceDN w:val="0"/>
-        <w:adjustRightInd w:val="0"/>
-        <w:spacing w:after="0" w:line="240" w:lineRule="auto"/>
-        <w:rPr>
-          <w:rFonts w:ascii="Times New Roman" w:hAnsi="Times New Roman" w:cs="Times New Roman"/>
-        </w:rPr>
-      </w:pPr>
-      <w:r>
-        <w:rPr>
-          <w:rFonts w:ascii="Times New Roman" w:hAnsi="Times New Roman" w:cs="Times New Roman"/>
-        </w:rPr>
-        <w:t xml:space="preserve">3. Although leave-one-out-cross validation (LOOCV) is a widely accepted and defensible model-selection method, the value of this research would be much greater if an information criterion (IC) such as AIC, BIC, or FIC were used as the model-selection technique. At the very least, the authors should acknowledge that IC are widely used and provide statistical justification for why LOOCV is used instead of an IC. Two good references on IC are Burnham and Anderson (2002) “Model Selection and </w:t>
+        </w:rPr>
+      </w:pPr>
+      <w:r>
+        <w:rPr>
+          <w:rFonts w:ascii="Arial" w:hAnsi="Arial" w:cs="Arial"/>
+        </w:rPr>
+        <w:t xml:space="preserve">The authors </w:t>
+      </w:r>
+      <w:r>
+        <w:rPr>
+          <w:rFonts w:ascii="Arial" w:hAnsi="Arial" w:cs="Arial"/>
+        </w:rPr>
+        <w:t>propose to number and retain the simple algebraic linear equations for ease of communicating the prediction method to a broad range of stakeholders.</w:t>
+      </w:r>
+    </w:p>
+    <w:p>
+      <w:pPr>
+        <w:autoSpaceDE w:val="0"/>
+        <w:autoSpaceDN w:val="0"/>
+        <w:adjustRightInd w:val="0"/>
+        <w:spacing w:after="0" w:line="240" w:lineRule="auto"/>
+        <w:rPr>
+          <w:rFonts w:ascii="Times New Roman" w:hAnsi="Times New Roman" w:cs="Times New Roman"/>
+        </w:rPr>
+      </w:pPr>
+    </w:p>
+    <w:p>
+      <w:pPr>
+        <w:autoSpaceDE w:val="0"/>
+        <w:autoSpaceDN w:val="0"/>
+        <w:adjustRightInd w:val="0"/>
+        <w:spacing w:after="0" w:line="240" w:lineRule="auto"/>
+        <w:rPr>
+          <w:rFonts w:ascii="Times New Roman" w:hAnsi="Times New Roman" w:cs="Times New Roman"/>
+        </w:rPr>
+      </w:pPr>
+    </w:p>
+    <w:p>
+      <w:pPr>
+        <w:autoSpaceDE w:val="0"/>
+        <w:autoSpaceDN w:val="0"/>
+        <w:adjustRightInd w:val="0"/>
+        <w:spacing w:after="0" w:line="240" w:lineRule="auto"/>
+        <w:rPr>
+          <w:rFonts w:ascii="Times New Roman" w:hAnsi="Times New Roman" w:cs="Times New Roman"/>
+        </w:rPr>
+      </w:pPr>
+      <w:r>
+        <w:rPr>
+          <w:rFonts w:ascii="Times New Roman" w:hAnsi="Times New Roman" w:cs="Times New Roman"/>
+        </w:rPr>
+        <w:t xml:space="preserve">3. Although leave-one-out-cross validation (LOOCV) is a widely accepted and defensible model-selection method, the value of this research would be much greater if an information criterion (IC) such as AIC, BIC, or FIC were used as the model-selection technique. </w:t>
+      </w:r>
+      <w:r>
+        <w:rPr>
+          <w:rFonts w:ascii="Times New Roman" w:hAnsi="Times New Roman" w:cs="Times New Roman"/>
+        </w:rPr>
+        <w:t>At the very least, the authors should acknowledge that IC are widely used and provide statistical justification for why LOOCV is used instead of an IC.</w:t>
+      </w:r>
+      <w:r>
+        <w:rPr>
+          <w:rFonts w:ascii="Times New Roman" w:hAnsi="Times New Roman" w:cs="Times New Roman"/>
+        </w:rPr>
+        <w:t xml:space="preserve"> </w:t>
+      </w:r>
+      <w:r>
+        <w:rPr>
+          <w:rFonts w:ascii="Times New Roman" w:hAnsi="Times New Roman" w:cs="Times New Roman"/>
+        </w:rPr>
+        <w:t xml:space="preserve"> Two good references on IC are Burnham and Anderson (2002) “Model Selection and </w:t>
       </w:r>
       <w:proofErr w:type="spellStart"/>
       <w:r>
@@ -1068,7 +1263,13 @@
         <w:rPr>
           <w:rFonts w:ascii="Times New Roman" w:hAnsi="Times New Roman" w:cs="Times New Roman"/>
         </w:rPr>
-        <w:t xml:space="preserve"> (2008) “Model selection and model averaging.” In defense of LOOCV, both of these books indicate that for simple regression models like the ones the authors fit, LOOCV and Akaike’s IC (AIC) are asymptotically equivalent, meaning that they will select the same optimal model from a candidate set given a large enough sample size. So, it’s possible that use of AIC will produce the same optimal model as LOOCV in this case. Further, although the authors cite a reference that models be restricted to one or two predictors with a sample of size 80 to avoid over-fitting, this rule of thumb is not a good guideline to follow in the era of fast computing and default calculation of AIC and BIC in all of R’s model-fitting functions. The modern scientific literature is full of examples in which top models selected with an IC had three or more predictors, even with sample sizes smaller than 80. If this data set will only support a two-predictor model without overfitting, the IC will identify that, but without even entertaining the possibility in the candidate set, there is no way of knowing whether there may be a better model that has more than two predictors. Lastly, if an IC is used and the results are presented in tabular form showing model likelihoods, relative IC weights, and parameters included in each model, the scientific value of this research would be much higher, even if the IC selected the same optimal model as presented in the current version of the paper. Figures 9-10 and 12-13 in the current version present the different one- and two-parameter models, but it is difficult to tease out the same kind of information that would be readily apparent from an IC table. For example, figures 12 and 13 show that the best two-parameter model includes maximum SWE and Oct-Apr precipitation as predictors, with LOOCV error of 461. Looking at the single-parameter models, it is apparent that of these two predictors, Oct-Apr precipitation is by far the stronger predictors, with LOOCV error of 496. Addition of peak SWE improve the model relatively little. But, this observation would be much easier to glean and much more strongly quantified if the two models appeared in an IC table. </w:t>
+        <w:t xml:space="preserve"> (2008) “Model selection and model averaging.” In defense of LOOCV, both of these books indicate that for simple regression models like the ones the authors fit, LOOCV and Akaike’s IC (AIC) are asymptotically equivalent, meaning that they will select the same optimal model from a candidate set given a large enough sample size. So, it’s possible that use of AIC will produce the same optimal model as LOOCV in this case. Further, although the authors cite a reference that models be restricted to one or two predictors with a sample of size 80 to avoid over-fitting, this rule of thumb is not a good guideline to follow in the era of fast computing and default calculation of AIC and BIC in all of R’s model-fitting functions. The modern scientific literature is full of examples in which top models selected with an IC had three or more predictors, even with sample sizes smaller than 80. If this data set will only support a two-predictor model without overfitting, the IC will identify that, but without even entertaining the possibility in the candidate set, there is no way of knowing whether there may be a better model that has more than two predictors. Lastly, if an IC is used and the results are presented in tabular form showing model likelihoods, relative IC weights, and parameters included in each model, the scientific value of this research would be much higher, even if the IC selected the same optimal model as presented in the current version of the paper. Figures 9-10 and 12-13 in the current version present the different one- and two-parameter models, but it is difficult to tease out the same kind of information that would be readily apparent from an IC table. For example, figures 12 and 13 show that the best two-parameter model includes maximum SWE and Oct-Apr precipitation as predictors, with LOOCV error of 461. </w:t>
+      </w:r>
+      <w:r>
+        <w:rPr>
+          <w:rFonts w:ascii="Times New Roman" w:hAnsi="Times New Roman" w:cs="Times New Roman"/>
+        </w:rPr>
+        <w:t xml:space="preserve">Looking at the single-parameter models, it is apparent that of these two predictors, Oct-Apr precipitation is by far the stronger predictors, with LOOCV error of 496. Addition of peak SWE improve the model relatively little. But, this observation would be much easier to glean and much more strongly quantified if the two models appeared in an IC table. </w:t>
       </w:r>
     </w:p>
     <w:p>
@@ -1095,61 +1296,278 @@
         <w:spacing w:after="0" w:line="240" w:lineRule="auto"/>
         <w:rPr>
           <w:rFonts w:ascii="Arial" w:hAnsi="Arial" w:cs="Arial"/>
-          <w:highlight w:val="yellow"/>
-        </w:rPr>
-      </w:pPr>
-      <w:r>
-        <w:rPr>
-          <w:rFonts w:ascii="Arial" w:hAnsi="Arial" w:cs="Arial"/>
-          <w:highlight w:val="yellow"/>
-        </w:rPr>
-        <w:t xml:space="preserve">The equations will be numbered. </w:t>
-      </w:r>
-    </w:p>
-    <w:p>
-      <w:pPr>
-        <w:autoSpaceDE w:val="0"/>
-        <w:autoSpaceDN w:val="0"/>
-        <w:adjustRightInd w:val="0"/>
-        <w:spacing w:after="0" w:line="240" w:lineRule="auto"/>
-        <w:rPr>
-          <w:rFonts w:ascii="Times New Roman" w:hAnsi="Times New Roman" w:cs="Times New Roman"/>
-        </w:rPr>
-      </w:pPr>
-    </w:p>
-    <w:p>
-      <w:pPr>
-        <w:autoSpaceDE w:val="0"/>
-        <w:autoSpaceDN w:val="0"/>
-        <w:adjustRightInd w:val="0"/>
-        <w:spacing w:after="0" w:line="240" w:lineRule="auto"/>
-        <w:rPr>
-          <w:rFonts w:ascii="Times New Roman" w:hAnsi="Times New Roman" w:cs="Times New Roman"/>
-        </w:rPr>
-      </w:pPr>
-    </w:p>
-    <w:p>
-      <w:pPr>
-        <w:autoSpaceDE w:val="0"/>
-        <w:autoSpaceDN w:val="0"/>
-        <w:adjustRightInd w:val="0"/>
-        <w:spacing w:after="0" w:line="240" w:lineRule="auto"/>
-        <w:rPr>
-          <w:rFonts w:ascii="Times New Roman" w:hAnsi="Times New Roman" w:cs="Times New Roman"/>
-        </w:rPr>
-      </w:pPr>
-      <w:r>
-        <w:rPr>
-          <w:rFonts w:ascii="Times New Roman" w:hAnsi="Times New Roman" w:cs="Times New Roman"/>
-        </w:rPr>
-        <w:t xml:space="preserve">4. Regardless of model selection technique, more model diagnostics are needed. Currently, LOOCV error and the scatter plots in figures 9-10 and 12-13 are the only reported diagnostics, making it somewhat difficult to assess whether all of the assumptions of linear model fits have been met. The scatterplots general indicate that assumptions have been met, but R’s standard four diagnostic plots would be a much better way to confirm that assumptions have been met. These should go in a supplement, but they should be included. In addition, although RMSE is the model selection criterion in LOOCV and hence should be reported, it does not provide the reader with easily interpretable information about how good the model is </w:t>
-      </w:r>
-      <w:r>
-        <w:rPr>
-          <w:rFonts w:ascii="Times New Roman" w:hAnsi="Times New Roman" w:cs="Times New Roman"/>
+        </w:rPr>
+      </w:pPr>
+      <w:r>
+        <w:rPr>
+          <w:rFonts w:ascii="Arial" w:hAnsi="Arial" w:cs="Arial"/>
+        </w:rPr>
+        <w:t xml:space="preserve">Unfortunately, the AIC calculated for these models will not be able to identify the strictly best model, because the sample size is different for different combinations of predictors. This is because different hydroclimate records have different start and end dates, and </w:t>
+      </w:r>
+      <w:r>
+        <w:rPr>
+          <w:rFonts w:ascii="Arial" w:hAnsi="Arial" w:cs="Arial"/>
+        </w:rPr>
+        <w:t xml:space="preserve">some have missing values in some years. </w:t>
+      </w:r>
+    </w:p>
+    <w:p>
+      <w:pPr>
+        <w:pStyle w:val="ListParagraph"/>
+        <w:numPr>
+          <w:ilvl w:val="0"/>
+          <w:numId w:val="2"/>
+        </w:numPr>
+        <w:autoSpaceDE w:val="0"/>
+        <w:autoSpaceDN w:val="0"/>
+        <w:adjustRightInd w:val="0"/>
+        <w:spacing w:after="0" w:line="240" w:lineRule="auto"/>
+        <w:rPr>
+          <w:rFonts w:ascii="Arial" w:hAnsi="Arial" w:cs="Arial"/>
+        </w:rPr>
+      </w:pPr>
+      <w:r>
+        <w:rPr>
+          <w:rFonts w:ascii="Arial" w:hAnsi="Arial" w:cs="Arial"/>
         </w:rPr>
         <w:lastRenderedPageBreak/>
-        <w:t xml:space="preserve">in absolute terms. This is true of ICs as well. In either case, some other </w:t>
+        <w:t>T</w:t>
+      </w:r>
+      <w:r>
+        <w:rPr>
+          <w:rFonts w:ascii="Arial" w:hAnsi="Arial" w:cs="Arial"/>
+        </w:rPr>
+        <w:t>ables of model diagnostics</w:t>
+      </w:r>
+      <w:r>
+        <w:rPr>
+          <w:rFonts w:ascii="Arial" w:hAnsi="Arial" w:cs="Arial"/>
+        </w:rPr>
+        <w:t xml:space="preserve"> (including likelihood, AIC, </w:t>
+      </w:r>
+      <w:r>
+        <w:rPr>
+          <w:rFonts w:ascii="Arial" w:hAnsi="Arial" w:cs="Arial"/>
+        </w:rPr>
+        <w:t>LOOC</w:t>
+      </w:r>
+      <w:r>
+        <w:rPr>
+          <w:rFonts w:ascii="Arial" w:hAnsi="Arial" w:cs="Arial"/>
+        </w:rPr>
+        <w:t>V, and R squared values</w:t>
+      </w:r>
+      <w:r>
+        <w:rPr>
+          <w:rFonts w:ascii="Arial" w:hAnsi="Arial" w:cs="Arial"/>
+        </w:rPr>
+        <w:t>)</w:t>
+      </w:r>
+      <w:r>
+        <w:rPr>
+          <w:rFonts w:ascii="Arial" w:hAnsi="Arial" w:cs="Arial"/>
+        </w:rPr>
+        <w:t xml:space="preserve"> will be included in the Appendix</w:t>
+      </w:r>
+      <w:r>
+        <w:rPr>
+          <w:rFonts w:ascii="Arial" w:hAnsi="Arial" w:cs="Arial"/>
+        </w:rPr>
+        <w:t xml:space="preserve">, and discussed in </w:t>
+      </w:r>
+      <w:r>
+        <w:rPr>
+          <w:rFonts w:ascii="Arial" w:hAnsi="Arial" w:cs="Arial"/>
+        </w:rPr>
+        <w:t>the</w:t>
+      </w:r>
+      <w:r>
+        <w:rPr>
+          <w:rFonts w:ascii="Arial" w:hAnsi="Arial" w:cs="Arial"/>
+        </w:rPr>
+        <w:t xml:space="preserve"> model selection</w:t>
+      </w:r>
+      <w:r>
+        <w:rPr>
+          <w:rFonts w:ascii="Arial" w:hAnsi="Arial" w:cs="Arial"/>
+        </w:rPr>
+        <w:t xml:space="preserve"> methods</w:t>
+      </w:r>
+      <w:r>
+        <w:rPr>
+          <w:rFonts w:ascii="Arial" w:hAnsi="Arial" w:cs="Arial"/>
+        </w:rPr>
+        <w:t xml:space="preserve">. </w:t>
+      </w:r>
+    </w:p>
+    <w:p>
+      <w:pPr>
+        <w:pStyle w:val="ListParagraph"/>
+        <w:numPr>
+          <w:ilvl w:val="0"/>
+          <w:numId w:val="2"/>
+        </w:numPr>
+        <w:autoSpaceDE w:val="0"/>
+        <w:autoSpaceDN w:val="0"/>
+        <w:adjustRightInd w:val="0"/>
+        <w:spacing w:after="0" w:line="240" w:lineRule="auto"/>
+        <w:rPr>
+          <w:rFonts w:ascii="Arial" w:hAnsi="Arial" w:cs="Arial"/>
+        </w:rPr>
+      </w:pPr>
+      <w:r>
+        <w:rPr>
+          <w:rFonts w:ascii="Arial" w:hAnsi="Arial" w:cs="Arial"/>
+        </w:rPr>
+        <w:t>T</w:t>
+      </w:r>
+      <w:r>
+        <w:rPr>
+          <w:rFonts w:ascii="Arial" w:hAnsi="Arial" w:cs="Arial"/>
+        </w:rPr>
+        <w:t>able</w:t>
+      </w:r>
+      <w:r>
+        <w:rPr>
+          <w:rFonts w:ascii="Arial" w:hAnsi="Arial" w:cs="Arial"/>
+        </w:rPr>
+        <w:t>s</w:t>
+      </w:r>
+      <w:r>
+        <w:rPr>
+          <w:rFonts w:ascii="Arial" w:hAnsi="Arial" w:cs="Arial"/>
+        </w:rPr>
+        <w:t xml:space="preserve"> will be presented for one-, two- and three-predictor models.</w:t>
+      </w:r>
+    </w:p>
+    <w:p>
+      <w:pPr>
+        <w:autoSpaceDE w:val="0"/>
+        <w:autoSpaceDN w:val="0"/>
+        <w:adjustRightInd w:val="0"/>
+        <w:spacing w:after="0" w:line="240" w:lineRule="auto"/>
+        <w:rPr>
+          <w:rFonts w:ascii="Times New Roman" w:hAnsi="Times New Roman" w:cs="Times New Roman"/>
+        </w:rPr>
+      </w:pPr>
+    </w:p>
+    <w:p>
+      <w:pPr>
+        <w:autoSpaceDE w:val="0"/>
+        <w:autoSpaceDN w:val="0"/>
+        <w:adjustRightInd w:val="0"/>
+        <w:spacing w:after="0" w:line="240" w:lineRule="auto"/>
+        <w:rPr>
+          <w:rFonts w:ascii="Times New Roman" w:hAnsi="Times New Roman" w:cs="Times New Roman"/>
+        </w:rPr>
+      </w:pPr>
+    </w:p>
+    <w:p>
+      <w:pPr>
+        <w:autoSpaceDE w:val="0"/>
+        <w:autoSpaceDN w:val="0"/>
+        <w:adjustRightInd w:val="0"/>
+        <w:spacing w:after="0" w:line="240" w:lineRule="auto"/>
+        <w:rPr>
+          <w:rFonts w:ascii="Times New Roman" w:hAnsi="Times New Roman" w:cs="Times New Roman"/>
+        </w:rPr>
+      </w:pPr>
+      <w:r>
+        <w:rPr>
+          <w:rFonts w:ascii="Times New Roman" w:hAnsi="Times New Roman" w:cs="Times New Roman"/>
+        </w:rPr>
+        <w:t xml:space="preserve">4. Regardless of model selection technique, more model diagnostics are needed. Currently, LOOCV error and the scatter plots in figures 9-10 and 12-13 are the only reported diagnostics, making it somewhat difficult to assess whether all of the assumptions of linear model fits have been met. The scatterplots general indicate that assumptions have been met, but R’s standard four diagnostic plots would be a much better way to confirm that assumptions have been met. These should go in a supplement, but they should be included. </w:t>
+      </w:r>
+    </w:p>
+    <w:p>
+      <w:pPr>
+        <w:autoSpaceDE w:val="0"/>
+        <w:autoSpaceDN w:val="0"/>
+        <w:adjustRightInd w:val="0"/>
+        <w:spacing w:after="0" w:line="240" w:lineRule="auto"/>
+        <w:rPr>
+          <w:rFonts w:ascii="Times New Roman" w:hAnsi="Times New Roman" w:cs="Times New Roman"/>
+        </w:rPr>
+      </w:pPr>
+    </w:p>
+    <w:p>
+      <w:pPr>
+        <w:pStyle w:val="ListParagraph"/>
+        <w:numPr>
+          <w:ilvl w:val="0"/>
+          <w:numId w:val="2"/>
+        </w:numPr>
+        <w:autoSpaceDE w:val="0"/>
+        <w:autoSpaceDN w:val="0"/>
+        <w:adjustRightInd w:val="0"/>
+        <w:spacing w:after="0" w:line="240" w:lineRule="auto"/>
+        <w:rPr>
+          <w:rFonts w:ascii="Arial" w:hAnsi="Arial" w:cs="Arial"/>
+        </w:rPr>
+      </w:pPr>
+      <w:r>
+        <w:rPr>
+          <w:rFonts w:ascii="Arial" w:hAnsi="Arial" w:cs="Arial"/>
+        </w:rPr>
+        <w:t>The standard 4 diagnostic plots</w:t>
+      </w:r>
+      <w:r>
+        <w:rPr>
+          <w:rFonts w:ascii="Arial" w:hAnsi="Arial" w:cs="Arial"/>
+        </w:rPr>
+        <w:t xml:space="preserve"> </w:t>
+      </w:r>
+      <w:r>
+        <w:rPr>
+          <w:rFonts w:ascii="Arial" w:hAnsi="Arial" w:cs="Arial"/>
+        </w:rPr>
+        <w:t xml:space="preserve">for the selected models </w:t>
+      </w:r>
+      <w:r>
+        <w:rPr>
+          <w:rFonts w:ascii="Arial" w:hAnsi="Arial" w:cs="Arial"/>
+        </w:rPr>
+        <w:t>and a brief interpretation</w:t>
+      </w:r>
+      <w:r>
+        <w:rPr>
+          <w:rFonts w:ascii="Arial" w:hAnsi="Arial" w:cs="Arial"/>
+        </w:rPr>
+        <w:t xml:space="preserve"> </w:t>
+      </w:r>
+      <w:r>
+        <w:rPr>
+          <w:rFonts w:ascii="Arial" w:hAnsi="Arial" w:cs="Arial"/>
+        </w:rPr>
+        <w:t>will be included in the Appendix.</w:t>
+      </w:r>
+    </w:p>
+    <w:p>
+      <w:pPr>
+        <w:autoSpaceDE w:val="0"/>
+        <w:autoSpaceDN w:val="0"/>
+        <w:adjustRightInd w:val="0"/>
+        <w:spacing w:after="0" w:line="240" w:lineRule="auto"/>
+        <w:rPr>
+          <w:rFonts w:ascii="Times New Roman" w:hAnsi="Times New Roman" w:cs="Times New Roman"/>
+        </w:rPr>
+      </w:pPr>
+    </w:p>
+    <w:p>
+      <w:pPr>
+        <w:autoSpaceDE w:val="0"/>
+        <w:autoSpaceDN w:val="0"/>
+        <w:adjustRightInd w:val="0"/>
+        <w:spacing w:after="0" w:line="240" w:lineRule="auto"/>
+        <w:rPr>
+          <w:rFonts w:ascii="Times New Roman" w:hAnsi="Times New Roman" w:cs="Times New Roman"/>
+        </w:rPr>
+      </w:pPr>
+      <w:r>
+        <w:rPr>
+          <w:rFonts w:ascii="Times New Roman" w:hAnsi="Times New Roman" w:cs="Times New Roman"/>
+        </w:rPr>
+        <w:t xml:space="preserve">In addition, although RMSE is the model selection criterion in LOOCV and hence should be reported, it does not provide the reader with easily interpretable information about how good the model is in absolute terms. This is true of ICs as well. In either case, some other </w:t>
       </w:r>
       <w:r>
         <w:rPr>
@@ -1287,6 +1705,119 @@
     </w:p>
     <w:p>
       <w:pPr>
+        <w:pStyle w:val="ListParagraph"/>
+        <w:numPr>
+          <w:ilvl w:val="0"/>
+          <w:numId w:val="2"/>
+        </w:numPr>
+        <w:autoSpaceDE w:val="0"/>
+        <w:autoSpaceDN w:val="0"/>
+        <w:adjustRightInd w:val="0"/>
+        <w:spacing w:after="0" w:line="240" w:lineRule="auto"/>
+        <w:rPr>
+          <w:rFonts w:ascii="Arial" w:hAnsi="Arial" w:cs="Arial"/>
+        </w:rPr>
+      </w:pPr>
+      <w:r>
+        <w:rPr>
+          <w:rFonts w:ascii="Arial" w:hAnsi="Arial" w:cs="Arial"/>
+        </w:rPr>
+        <w:t>The description of “strong” correlations will be clarified as suggested.</w:t>
+      </w:r>
+    </w:p>
+    <w:p>
+      <w:pPr>
+        <w:pStyle w:val="ListParagraph"/>
+        <w:numPr>
+          <w:ilvl w:val="0"/>
+          <w:numId w:val="2"/>
+        </w:numPr>
+        <w:autoSpaceDE w:val="0"/>
+        <w:autoSpaceDN w:val="0"/>
+        <w:adjustRightInd w:val="0"/>
+        <w:spacing w:after="0" w:line="240" w:lineRule="auto"/>
+        <w:rPr>
+          <w:rFonts w:ascii="Arial" w:hAnsi="Arial" w:cs="Arial"/>
+        </w:rPr>
+      </w:pPr>
+      <w:r>
+        <w:rPr>
+          <w:rFonts w:ascii="Arial" w:hAnsi="Arial" w:cs="Arial"/>
+        </w:rPr>
+        <w:t>Additional context regarding the overall utility of the predictive models will be added as suggested.</w:t>
+      </w:r>
+    </w:p>
+    <w:p>
+      <w:pPr>
+        <w:pStyle w:val="ListParagraph"/>
+        <w:numPr>
+          <w:ilvl w:val="0"/>
+          <w:numId w:val="2"/>
+        </w:numPr>
+        <w:autoSpaceDE w:val="0"/>
+        <w:autoSpaceDN w:val="0"/>
+        <w:adjustRightInd w:val="0"/>
+        <w:spacing w:after="0" w:line="240" w:lineRule="auto"/>
+        <w:rPr>
+          <w:rFonts w:ascii="Arial" w:hAnsi="Arial" w:cs="Arial"/>
+        </w:rPr>
+      </w:pPr>
+      <w:r>
+        <w:rPr>
+          <w:rFonts w:ascii="Arial" w:hAnsi="Arial" w:cs="Arial"/>
+        </w:rPr>
+        <w:t>R</w:t>
+      </w:r>
+      <w:r>
+        <w:rPr>
+          <w:rFonts w:ascii="Arial" w:hAnsi="Arial" w:cs="Arial"/>
+          <w:vertAlign w:val="superscript"/>
+        </w:rPr>
+        <w:t>2</w:t>
+      </w:r>
+      <w:r>
+        <w:rPr>
+          <w:rFonts w:ascii="Arial" w:hAnsi="Arial" w:cs="Arial"/>
+        </w:rPr>
+        <w:t xml:space="preserve"> values will be included in model diagnostic tables</w:t>
+      </w:r>
+      <w:r>
+        <w:rPr>
+          <w:rFonts w:ascii="Arial" w:hAnsi="Arial" w:cs="Arial"/>
+        </w:rPr>
+        <w:t xml:space="preserve"> in the Appendix</w:t>
+      </w:r>
+      <w:r>
+        <w:rPr>
+          <w:rFonts w:ascii="Arial" w:hAnsi="Arial" w:cs="Arial"/>
+        </w:rPr>
+        <w:t>.</w:t>
+      </w:r>
+    </w:p>
+    <w:p>
+      <w:pPr>
+        <w:autoSpaceDE w:val="0"/>
+        <w:autoSpaceDN w:val="0"/>
+        <w:adjustRightInd w:val="0"/>
+        <w:spacing w:after="0" w:line="240" w:lineRule="auto"/>
+        <w:rPr>
+          <w:rFonts w:ascii="Times New Roman" w:hAnsi="Times New Roman" w:cs="Times New Roman"/>
+        </w:rPr>
+      </w:pPr>
+    </w:p>
+    <w:p>
+      <w:pPr>
+        <w:autoSpaceDE w:val="0"/>
+        <w:autoSpaceDN w:val="0"/>
+        <w:adjustRightInd w:val="0"/>
+        <w:spacing w:after="0" w:line="240" w:lineRule="auto"/>
+        <w:rPr>
+          <w:rFonts w:ascii="Times New Roman" w:hAnsi="Times New Roman" w:cs="Times New Roman"/>
+        </w:rPr>
+      </w:pPr>
+    </w:p>
+    <w:p>
+      <w:pPr>
         <w:autoSpaceDE w:val="0"/>
         <w:autoSpaceDN w:val="0"/>
         <w:adjustRightInd w:val="0"/>
@@ -1312,11 +1843,133 @@
           <w:rFonts w:ascii="Times New Roman" w:hAnsi="Times New Roman" w:cs="Times New Roman"/>
         </w:rPr>
       </w:pPr>
-      <w:r>
-        <w:rPr>
-          <w:rFonts w:ascii="Times New Roman" w:hAnsi="Times New Roman" w:cs="Times New Roman"/>
-        </w:rPr>
-        <w:t xml:space="preserve">5. Some additional explanation of the characteristics of the three time periods would be helpful to provide context for the results. I suggest doing that in the introduction, rather than waiting until the results (line 240) to present that information. I agree with the authors’ delineation of the three time periods, but I suggest expanding a little more on climatic differences among the time periods. I agree that 1977 coincided with widespread implementation of groundwater irrigation, but some large-scale climate indicators such as the Pacific Decadal Oscillation also changed around 1977. In other parts of the West, most hydrologists would come up with the same time-period delineations as the authors have for the Scott River, and these would be based solely on climatic factors. Climate was fairly stable prior to the late 1970s, it was highly variable from the late 1970s through 1999 and included some very wet and very dry years occurring in close succession, and very dry from 2000-present. </w:t>
+    </w:p>
+    <w:p>
+      <w:pPr>
+        <w:pStyle w:val="ListParagraph"/>
+        <w:numPr>
+          <w:ilvl w:val="0"/>
+          <w:numId w:val="2"/>
+        </w:numPr>
+        <w:autoSpaceDE w:val="0"/>
+        <w:autoSpaceDN w:val="0"/>
+        <w:adjustRightInd w:val="0"/>
+        <w:spacing w:after="0" w:line="240" w:lineRule="auto"/>
+        <w:rPr>
+          <w:rFonts w:ascii="Arial" w:hAnsi="Arial" w:cs="Arial"/>
+        </w:rPr>
+      </w:pPr>
+      <w:r>
+        <w:rPr>
+          <w:rFonts w:ascii="Arial" w:hAnsi="Arial" w:cs="Arial"/>
+        </w:rPr>
+        <w:t>Model assumptions will be briefly addressed when discussing the four standard diagnostic plots for the selected models in the Appendix. The authors feel that the existing exploration of potential lagged effects is sufficient to document a much smaller impact than same-year hydroclimate conditions, and that unfortunately additional discussion of lagged hydrologic effects using methods such as ARIMA models are beyond the scope of the present study.</w:t>
+      </w:r>
+    </w:p>
+    <w:p>
+      <w:pPr>
+        <w:pStyle w:val="ListParagraph"/>
+        <w:numPr>
+          <w:ilvl w:val="0"/>
+          <w:numId w:val="2"/>
+        </w:numPr>
+        <w:autoSpaceDE w:val="0"/>
+        <w:autoSpaceDN w:val="0"/>
+        <w:adjustRightInd w:val="0"/>
+        <w:spacing w:after="0" w:line="240" w:lineRule="auto"/>
+        <w:rPr>
+          <w:rFonts w:ascii="Arial" w:hAnsi="Arial" w:cs="Arial"/>
+        </w:rPr>
+      </w:pPr>
+      <w:r>
+        <w:rPr>
+          <w:rFonts w:ascii="Arial" w:hAnsi="Arial" w:cs="Arial"/>
+        </w:rPr>
+        <w:t xml:space="preserve">Multi-model diagnostic tables for one, two and three-predictor models for </w:t>
+      </w:r>
+      <w:proofErr w:type="spellStart"/>
+      <w:r>
+        <w:rPr>
+          <w:rFonts w:ascii="Arial" w:hAnsi="Arial" w:cs="Arial"/>
+        </w:rPr>
+        <w:t>Vmin</w:t>
+      </w:r>
+      <w:proofErr w:type="spellEnd"/>
+      <w:r>
+        <w:rPr>
+          <w:rFonts w:ascii="Arial" w:hAnsi="Arial" w:cs="Arial"/>
+        </w:rPr>
+        <w:t xml:space="preserve"> and </w:t>
+      </w:r>
+      <w:proofErr w:type="spellStart"/>
+      <w:r>
+        <w:rPr>
+          <w:rFonts w:ascii="Arial" w:hAnsi="Arial" w:cs="Arial"/>
+        </w:rPr>
+        <w:t>Pspill</w:t>
+      </w:r>
+      <w:proofErr w:type="spellEnd"/>
+      <w:r>
+        <w:rPr>
+          <w:rFonts w:ascii="Arial" w:hAnsi="Arial" w:cs="Arial"/>
+        </w:rPr>
+        <w:t xml:space="preserve"> will be included in the Appendix.</w:t>
+      </w:r>
+    </w:p>
+    <w:p>
+      <w:pPr>
+        <w:autoSpaceDE w:val="0"/>
+        <w:autoSpaceDN w:val="0"/>
+        <w:adjustRightInd w:val="0"/>
+        <w:spacing w:after="0" w:line="240" w:lineRule="auto"/>
+        <w:rPr>
+          <w:rFonts w:ascii="Times New Roman" w:hAnsi="Times New Roman" w:cs="Times New Roman"/>
+        </w:rPr>
+      </w:pPr>
+    </w:p>
+    <w:p>
+      <w:pPr>
+        <w:autoSpaceDE w:val="0"/>
+        <w:autoSpaceDN w:val="0"/>
+        <w:adjustRightInd w:val="0"/>
+        <w:spacing w:after="0" w:line="240" w:lineRule="auto"/>
+        <w:rPr>
+          <w:rFonts w:ascii="Times New Roman" w:hAnsi="Times New Roman" w:cs="Times New Roman"/>
+        </w:rPr>
+      </w:pPr>
+      <w:r>
+        <w:rPr>
+          <w:rFonts w:ascii="Times New Roman" w:hAnsi="Times New Roman" w:cs="Times New Roman"/>
+        </w:rPr>
+        <w:t xml:space="preserve">5. Some additional explanation of the characteristics of the three time periods would be helpful to provide context for the results. I suggest doing that in the introduction, rather than waiting until the results (line 240) to present that information. </w:t>
+      </w:r>
+    </w:p>
+    <w:p>
+      <w:pPr>
+        <w:autoSpaceDE w:val="0"/>
+        <w:autoSpaceDN w:val="0"/>
+        <w:adjustRightInd w:val="0"/>
+        <w:spacing w:after="0" w:line="240" w:lineRule="auto"/>
+        <w:rPr>
+          <w:rFonts w:ascii="Times New Roman" w:hAnsi="Times New Roman" w:cs="Times New Roman"/>
+        </w:rPr>
+      </w:pPr>
+    </w:p>
+    <w:p>
+      <w:pPr>
+        <w:autoSpaceDE w:val="0"/>
+        <w:autoSpaceDN w:val="0"/>
+        <w:adjustRightInd w:val="0"/>
+        <w:spacing w:after="0" w:line="240" w:lineRule="auto"/>
+        <w:rPr>
+          <w:rFonts w:ascii="Times New Roman" w:hAnsi="Times New Roman" w:cs="Times New Roman"/>
+        </w:rPr>
+      </w:pPr>
+      <w:r>
+        <w:rPr>
+          <w:rFonts w:ascii="Times New Roman" w:hAnsi="Times New Roman" w:cs="Times New Roman"/>
+        </w:rPr>
+        <w:t xml:space="preserve">I agree with the authors’ delineation of the three time periods, but I suggest expanding a little more on climatic differences among the time periods. I agree that 1977 coincided with widespread implementation of groundwater irrigation, but some large-scale climate indicators such as the Pacific Decadal Oscillation also changed around 1977. In other parts of the West, most hydrologists would come up with the same time-period delineations as the authors have for the Scott River, and these would be based solely on climatic factors. Climate was fairly stable prior to the late 1970s, it was highly variable from the late 1970s through 1999 and included some very wet and very dry years occurring in close succession, and very dry from 2000-present. </w:t>
       </w:r>
       <w:proofErr w:type="gramStart"/>
       <w:r>
@@ -1344,7 +1997,13 @@
         <w:rPr>
           <w:rFonts w:ascii="Times New Roman" w:hAnsi="Times New Roman" w:cs="Times New Roman"/>
         </w:rPr>
-        <w:t xml:space="preserve"> that the paper could be even stronger with definition and more discussion of the three time periods right up front in the paper’s introduction. </w:t>
+        <w:t xml:space="preserve"> that the paper could be even stronger with </w:t>
+      </w:r>
+      <w:r>
+        <w:rPr>
+          <w:rFonts w:ascii="Times New Roman" w:hAnsi="Times New Roman" w:cs="Times New Roman"/>
+        </w:rPr>
+        <w:t xml:space="preserve">definition and more discussion of the three time periods right up front in the paper’s introduction. </w:t>
       </w:r>
     </w:p>
     <w:p>
@@ -1360,15 +2019,47 @@
         <w:spacing w:after="0" w:line="240" w:lineRule="auto"/>
         <w:rPr>
           <w:rFonts w:ascii="Arial" w:hAnsi="Arial" w:cs="Arial"/>
-          <w:highlight w:val="yellow"/>
-        </w:rPr>
-      </w:pPr>
-      <w:r>
-        <w:rPr>
-          <w:rFonts w:ascii="Arial" w:hAnsi="Arial" w:cs="Arial"/>
-          <w:highlight w:val="yellow"/>
-        </w:rPr>
-        <w:t xml:space="preserve">The equations will be numbered. </w:t>
+        </w:rPr>
+      </w:pPr>
+      <w:r>
+        <w:rPr>
+          <w:rFonts w:ascii="Arial" w:hAnsi="Arial" w:cs="Arial"/>
+        </w:rPr>
+        <w:t>The three time periods will be introduced earlier, as suggested</w:t>
+      </w:r>
+      <w:r>
+        <w:rPr>
+          <w:rFonts w:ascii="Arial" w:hAnsi="Arial" w:cs="Arial"/>
+        </w:rPr>
+        <w:t>.</w:t>
+      </w:r>
+    </w:p>
+    <w:p>
+      <w:pPr>
+        <w:pStyle w:val="ListParagraph"/>
+        <w:numPr>
+          <w:ilvl w:val="0"/>
+          <w:numId w:val="2"/>
+        </w:numPr>
+        <w:autoSpaceDE w:val="0"/>
+        <w:autoSpaceDN w:val="0"/>
+        <w:adjustRightInd w:val="0"/>
+        <w:spacing w:after="0" w:line="240" w:lineRule="auto"/>
+        <w:rPr>
+          <w:rFonts w:ascii="Arial" w:hAnsi="Arial" w:cs="Arial"/>
+        </w:rPr>
+      </w:pPr>
+      <w:r>
+        <w:rPr>
+          <w:rFonts w:ascii="Arial" w:hAnsi="Arial" w:cs="Arial"/>
+        </w:rPr>
+        <w:t>Additional context, including the difficulty of disentangling the effects of human water use changes and decadal-time scale hydroclimate shifts on surface water availability, will be added to the Discussion as suggested.</w:t>
+      </w:r>
+      <w:r>
+        <w:rPr>
+          <w:rFonts w:ascii="Arial" w:hAnsi="Arial" w:cs="Arial"/>
+        </w:rPr>
+        <w:t xml:space="preserve"> </w:t>
       </w:r>
     </w:p>
     <w:p>
@@ -1428,7 +2119,13 @@
         <w:rPr>
           <w:rFonts w:ascii="Times New Roman" w:hAnsi="Times New Roman" w:cs="Times New Roman"/>
         </w:rPr>
-        <w:t xml:space="preserve">These are in addition to and generally do not duplicate those made above, e.g., I don’t identify each instance of a reference to the original dissertation here; the authors can find those with global find and replace. </w:t>
+        <w:t>These are in addition to and generally do</w:t>
+      </w:r>
+      <w:r>
+        <w:rPr>
+          <w:rFonts w:ascii="Times New Roman" w:hAnsi="Times New Roman" w:cs="Times New Roman"/>
+        </w:rPr>
+        <w:t xml:space="preserve"> not duplicate those made above, e.g., I don’t identify each instance of a reference to the original dissertation here; the authors can find those with global find and replace. </w:t>
       </w:r>
     </w:p>
     <w:p>
@@ -1472,15 +2169,19 @@
         <w:spacing w:after="0" w:line="240" w:lineRule="auto"/>
         <w:rPr>
           <w:rFonts w:ascii="Arial" w:hAnsi="Arial" w:cs="Arial"/>
-          <w:highlight w:val="yellow"/>
-        </w:rPr>
-      </w:pPr>
-      <w:r>
-        <w:rPr>
-          <w:rFonts w:ascii="Arial" w:hAnsi="Arial" w:cs="Arial"/>
-          <w:highlight w:val="yellow"/>
-        </w:rPr>
-        <w:t>Response.</w:t>
+        </w:rPr>
+      </w:pPr>
+      <w:r>
+        <w:rPr>
+          <w:rFonts w:ascii="Arial" w:hAnsi="Arial" w:cs="Arial"/>
+        </w:rPr>
+        <w:t>A reference to the SWSI in Idaho and Colorado will be included in the text</w:t>
+      </w:r>
+      <w:r>
+        <w:rPr>
+          <w:rFonts w:ascii="Arial" w:hAnsi="Arial" w:cs="Arial"/>
+        </w:rPr>
+        <w:t>.</w:t>
       </w:r>
     </w:p>
     <w:p>
@@ -1513,33 +2214,253 @@
         <w:spacing w:after="0" w:line="240" w:lineRule="auto"/>
         <w:rPr>
           <w:rFonts w:ascii="Arial" w:hAnsi="Arial" w:cs="Arial"/>
-          <w:highlight w:val="yellow"/>
-        </w:rPr>
-      </w:pPr>
-      <w:r>
-        <w:rPr>
-          <w:rFonts w:ascii="Arial" w:hAnsi="Arial" w:cs="Arial"/>
-          <w:highlight w:val="yellow"/>
-        </w:rPr>
-        <w:t>Response.</w:t>
-      </w:r>
-    </w:p>
-    <w:p>
-      <w:pPr>
-        <w:autoSpaceDE w:val="0"/>
-        <w:autoSpaceDN w:val="0"/>
-        <w:adjustRightInd w:val="0"/>
-        <w:spacing w:after="0" w:line="240" w:lineRule="auto"/>
-        <w:rPr>
-          <w:rFonts w:ascii="Times New Roman" w:hAnsi="Times New Roman" w:cs="Times New Roman"/>
-        </w:rPr>
-      </w:pPr>
-      <w:r>
-        <w:rPr>
-          <w:rFonts w:ascii="Times New Roman" w:hAnsi="Times New Roman" w:cs="Times New Roman"/>
+        </w:rPr>
+      </w:pPr>
+      <w:r>
+        <w:rPr>
+          <w:rFonts w:ascii="Arial" w:hAnsi="Arial" w:cs="Arial"/>
+        </w:rPr>
+        <w:t>The information will be added as suggested.</w:t>
+      </w:r>
+    </w:p>
+    <w:p>
+      <w:pPr>
+        <w:autoSpaceDE w:val="0"/>
+        <w:autoSpaceDN w:val="0"/>
+        <w:adjustRightInd w:val="0"/>
+        <w:spacing w:after="0" w:line="240" w:lineRule="auto"/>
+        <w:rPr>
+          <w:rFonts w:ascii="Times New Roman" w:hAnsi="Times New Roman" w:cs="Times New Roman"/>
+        </w:rPr>
+      </w:pPr>
+      <w:r>
+        <w:rPr>
+          <w:rFonts w:ascii="Times New Roman" w:hAnsi="Times New Roman" w:cs="Times New Roman"/>
+        </w:rPr>
+        <w:t xml:space="preserve">Figure 1 caption. Change “low-to-medium storage” to “medium-to-low storage” for consistency with Table 1. </w:t>
+      </w:r>
+    </w:p>
+    <w:p>
+      <w:pPr>
+        <w:pStyle w:val="ListParagraph"/>
+        <w:numPr>
+          <w:ilvl w:val="0"/>
+          <w:numId w:val="2"/>
+        </w:numPr>
+        <w:autoSpaceDE w:val="0"/>
+        <w:autoSpaceDN w:val="0"/>
+        <w:adjustRightInd w:val="0"/>
+        <w:spacing w:after="0" w:line="240" w:lineRule="auto"/>
+        <w:rPr>
+          <w:rFonts w:ascii="Arial" w:hAnsi="Arial" w:cs="Arial"/>
+        </w:rPr>
+      </w:pPr>
+      <w:r>
+        <w:rPr>
+          <w:rFonts w:ascii="Arial" w:hAnsi="Arial" w:cs="Arial"/>
+        </w:rPr>
+        <w:t>The caption text will be revised as suggested</w:t>
+      </w:r>
+      <w:r>
+        <w:rPr>
+          <w:rFonts w:ascii="Arial" w:hAnsi="Arial" w:cs="Arial"/>
+        </w:rPr>
+        <w:t>.</w:t>
+      </w:r>
+    </w:p>
+    <w:p>
+      <w:pPr>
+        <w:autoSpaceDE w:val="0"/>
+        <w:autoSpaceDN w:val="0"/>
+        <w:adjustRightInd w:val="0"/>
+        <w:spacing w:after="0" w:line="240" w:lineRule="auto"/>
+        <w:rPr>
+          <w:rFonts w:ascii="Times New Roman" w:hAnsi="Times New Roman" w:cs="Times New Roman"/>
+        </w:rPr>
+      </w:pPr>
+      <w:r>
+        <w:rPr>
+          <w:rFonts w:ascii="Times New Roman" w:hAnsi="Times New Roman" w:cs="Times New Roman"/>
+        </w:rPr>
+        <w:t xml:space="preserve">Line 177: Define CDEC </w:t>
+      </w:r>
+    </w:p>
+    <w:p>
+      <w:pPr>
+        <w:pStyle w:val="ListParagraph"/>
+        <w:numPr>
+          <w:ilvl w:val="0"/>
+          <w:numId w:val="2"/>
+        </w:numPr>
+        <w:autoSpaceDE w:val="0"/>
+        <w:autoSpaceDN w:val="0"/>
+        <w:adjustRightInd w:val="0"/>
+        <w:spacing w:after="0" w:line="240" w:lineRule="auto"/>
+        <w:rPr>
+          <w:rFonts w:ascii="Arial" w:hAnsi="Arial" w:cs="Arial"/>
+        </w:rPr>
+      </w:pPr>
+      <w:r>
+        <w:rPr>
+          <w:rFonts w:ascii="Arial" w:hAnsi="Arial" w:cs="Arial"/>
+        </w:rPr>
+        <w:t>CDEC will be defined the first time it is used in the text</w:t>
+      </w:r>
+      <w:r>
+        <w:rPr>
+          <w:rFonts w:ascii="Arial" w:hAnsi="Arial" w:cs="Arial"/>
+        </w:rPr>
+        <w:t>.</w:t>
+      </w:r>
+    </w:p>
+    <w:p>
+      <w:pPr>
+        <w:autoSpaceDE w:val="0"/>
+        <w:autoSpaceDN w:val="0"/>
+        <w:adjustRightInd w:val="0"/>
+        <w:spacing w:after="0" w:line="240" w:lineRule="auto"/>
+        <w:rPr>
+          <w:rFonts w:ascii="Times New Roman" w:hAnsi="Times New Roman" w:cs="Times New Roman"/>
+        </w:rPr>
+      </w:pPr>
+      <w:r>
+        <w:rPr>
+          <w:rFonts w:ascii="Times New Roman" w:hAnsi="Times New Roman" w:cs="Times New Roman"/>
+        </w:rPr>
+        <w:t xml:space="preserve">Line 188: Define CIMIS. If defined here, you can use the acronym only in Figure 3 and its caption. </w:t>
+      </w:r>
+    </w:p>
+    <w:p>
+      <w:pPr>
+        <w:pStyle w:val="ListParagraph"/>
+        <w:numPr>
+          <w:ilvl w:val="0"/>
+          <w:numId w:val="2"/>
+        </w:numPr>
+        <w:autoSpaceDE w:val="0"/>
+        <w:autoSpaceDN w:val="0"/>
+        <w:adjustRightInd w:val="0"/>
+        <w:spacing w:after="0" w:line="240" w:lineRule="auto"/>
+        <w:rPr>
+          <w:rFonts w:ascii="Arial" w:hAnsi="Arial" w:cs="Arial"/>
+        </w:rPr>
+      </w:pPr>
+      <w:r>
+        <w:rPr>
+          <w:rFonts w:ascii="Arial" w:hAnsi="Arial" w:cs="Arial"/>
+        </w:rPr>
+        <w:t>CIMIS will be defined the first time it is used in the text</w:t>
+      </w:r>
+      <w:r>
+        <w:rPr>
+          <w:rFonts w:ascii="Arial" w:hAnsi="Arial" w:cs="Arial"/>
+        </w:rPr>
+        <w:t>.</w:t>
+      </w:r>
+    </w:p>
+    <w:p>
+      <w:pPr>
+        <w:autoSpaceDE w:val="0"/>
+        <w:autoSpaceDN w:val="0"/>
+        <w:adjustRightInd w:val="0"/>
+        <w:spacing w:after="0" w:line="240" w:lineRule="auto"/>
+        <w:rPr>
+          <w:rFonts w:ascii="Times New Roman" w:hAnsi="Times New Roman" w:cs="Times New Roman"/>
+        </w:rPr>
+      </w:pPr>
+      <w:r>
+        <w:rPr>
+          <w:rFonts w:ascii="Times New Roman" w:hAnsi="Times New Roman" w:cs="Times New Roman"/>
+        </w:rPr>
+        <w:t xml:space="preserve">Figure 4. Nice figure! The reference line for </w:t>
+      </w:r>
+      <w:proofErr w:type="spellStart"/>
+      <w:r>
+        <w:rPr>
+          <w:rFonts w:ascii="Times New Roman" w:hAnsi="Times New Roman" w:cs="Times New Roman"/>
+        </w:rPr>
+        <w:t>Qspill</w:t>
+      </w:r>
+      <w:proofErr w:type="spellEnd"/>
+      <w:r>
+        <w:rPr>
+          <w:rFonts w:ascii="Times New Roman" w:hAnsi="Times New Roman" w:cs="Times New Roman"/>
+        </w:rPr>
+        <w:t xml:space="preserve"> is referred to in a legend but is not shown in panel A. Add the reference line. </w:t>
+      </w:r>
+    </w:p>
+    <w:p>
+      <w:pPr>
+        <w:pStyle w:val="ListParagraph"/>
+        <w:numPr>
+          <w:ilvl w:val="0"/>
+          <w:numId w:val="2"/>
+        </w:numPr>
+        <w:autoSpaceDE w:val="0"/>
+        <w:autoSpaceDN w:val="0"/>
+        <w:adjustRightInd w:val="0"/>
+        <w:spacing w:after="0" w:line="240" w:lineRule="auto"/>
+        <w:rPr>
+          <w:rFonts w:ascii="Arial" w:hAnsi="Arial" w:cs="Arial"/>
+        </w:rPr>
+      </w:pPr>
+      <w:r>
+        <w:rPr>
+          <w:rFonts w:ascii="Arial" w:hAnsi="Arial" w:cs="Arial"/>
+        </w:rPr>
+        <w:t>The reference line will be added</w:t>
+      </w:r>
+      <w:r>
+        <w:rPr>
+          <w:rFonts w:ascii="Arial" w:hAnsi="Arial" w:cs="Arial"/>
+        </w:rPr>
+        <w:t>.</w:t>
+      </w:r>
+    </w:p>
+    <w:p>
+      <w:pPr>
+        <w:autoSpaceDE w:val="0"/>
+        <w:autoSpaceDN w:val="0"/>
+        <w:adjustRightInd w:val="0"/>
+        <w:spacing w:after="0" w:line="240" w:lineRule="auto"/>
+        <w:rPr>
+          <w:rFonts w:ascii="Times New Roman" w:hAnsi="Times New Roman" w:cs="Times New Roman"/>
+        </w:rPr>
+      </w:pPr>
+      <w:r>
+        <w:rPr>
+          <w:rFonts w:ascii="Times New Roman" w:hAnsi="Times New Roman" w:cs="Times New Roman"/>
+        </w:rPr>
+        <w:t>Line 24</w:t>
+      </w:r>
+      <w:r>
+        <w:rPr>
+          <w:rFonts w:ascii="Times New Roman" w:hAnsi="Times New Roman" w:cs="Times New Roman"/>
+        </w:rPr>
+        <w:t xml:space="preserve">2: See comment above about moving this information to the introduction and expanding the climate discussion a little. Hence, I suggest “is coincident with” rather than “corresponds to”. </w:t>
+      </w:r>
+    </w:p>
+    <w:p>
+      <w:pPr>
+        <w:pStyle w:val="ListParagraph"/>
+        <w:numPr>
+          <w:ilvl w:val="0"/>
+          <w:numId w:val="2"/>
+        </w:numPr>
+        <w:autoSpaceDE w:val="0"/>
+        <w:autoSpaceDN w:val="0"/>
+        <w:adjustRightInd w:val="0"/>
+        <w:spacing w:after="0" w:line="240" w:lineRule="auto"/>
+        <w:rPr>
+          <w:rFonts w:ascii="Arial" w:hAnsi="Arial" w:cs="Arial"/>
+        </w:rPr>
+      </w:pPr>
+      <w:r>
+        <w:rPr>
+          <w:rFonts w:ascii="Arial" w:hAnsi="Arial" w:cs="Arial"/>
         </w:rPr>
         <w:lastRenderedPageBreak/>
-        <w:t xml:space="preserve">Figure 1 caption. Change “low-to-medium storage” to “medium-to-low storage” for consistency with Table 1. </w:t>
+        <w:t>The three time periods will be introduced earlier, as suggested.</w:t>
       </w:r>
     </w:p>
     <w:p>
@@ -1555,32 +2476,52 @@
         <w:spacing w:after="0" w:line="240" w:lineRule="auto"/>
         <w:rPr>
           <w:rFonts w:ascii="Arial" w:hAnsi="Arial" w:cs="Arial"/>
-          <w:highlight w:val="yellow"/>
-        </w:rPr>
-      </w:pPr>
-      <w:r>
-        <w:rPr>
-          <w:rFonts w:ascii="Arial" w:hAnsi="Arial" w:cs="Arial"/>
-          <w:highlight w:val="yellow"/>
-        </w:rPr>
-        <w:t>Response.</w:t>
-      </w:r>
-    </w:p>
-    <w:p>
-      <w:pPr>
-        <w:autoSpaceDE w:val="0"/>
-        <w:autoSpaceDN w:val="0"/>
-        <w:adjustRightInd w:val="0"/>
-        <w:spacing w:after="0" w:line="240" w:lineRule="auto"/>
-        <w:rPr>
-          <w:rFonts w:ascii="Times New Roman" w:hAnsi="Times New Roman" w:cs="Times New Roman"/>
-        </w:rPr>
-      </w:pPr>
-      <w:r>
-        <w:rPr>
-          <w:rFonts w:ascii="Times New Roman" w:hAnsi="Times New Roman" w:cs="Times New Roman"/>
-        </w:rPr>
-        <w:t xml:space="preserve">Line 177: Define CDEC </w:t>
+        </w:rPr>
+      </w:pPr>
+      <w:bookmarkStart w:id="0" w:name="_GoBack"/>
+      <w:bookmarkEnd w:id="0"/>
+      <w:r>
+        <w:rPr>
+          <w:rFonts w:ascii="Arial" w:hAnsi="Arial" w:cs="Arial"/>
+        </w:rPr>
+        <w:t>The recommended word change will be implemented</w:t>
+      </w:r>
+      <w:r>
+        <w:rPr>
+          <w:rFonts w:ascii="Arial" w:hAnsi="Arial" w:cs="Arial"/>
+        </w:rPr>
+        <w:t>.</w:t>
+      </w:r>
+    </w:p>
+    <w:p>
+      <w:pPr>
+        <w:autoSpaceDE w:val="0"/>
+        <w:autoSpaceDN w:val="0"/>
+        <w:adjustRightInd w:val="0"/>
+        <w:spacing w:after="0" w:line="240" w:lineRule="auto"/>
+        <w:rPr>
+          <w:rFonts w:ascii="Times New Roman" w:hAnsi="Times New Roman" w:cs="Times New Roman"/>
+        </w:rPr>
+      </w:pPr>
+      <w:r>
+        <w:rPr>
+          <w:rFonts w:ascii="Times New Roman" w:hAnsi="Times New Roman" w:cs="Times New Roman"/>
+        </w:rPr>
+        <w:t xml:space="preserve">Line 262: change “or </w:t>
+      </w:r>
+      <w:proofErr w:type="spellStart"/>
+      <w:r>
+        <w:rPr>
+          <w:rFonts w:ascii="Times New Roman" w:hAnsi="Times New Roman" w:cs="Times New Roman"/>
+        </w:rPr>
+        <w:t>or</w:t>
+      </w:r>
+      <w:proofErr w:type="spellEnd"/>
+      <w:r>
+        <w:rPr>
+          <w:rFonts w:ascii="Times New Roman" w:hAnsi="Times New Roman" w:cs="Times New Roman"/>
+        </w:rPr>
+        <w:t xml:space="preserve"> near the valley floor” to “on or near…”. </w:t>
       </w:r>
     </w:p>
     <w:p>
@@ -1596,32 +2537,30 @@
         <w:spacing w:after="0" w:line="240" w:lineRule="auto"/>
         <w:rPr>
           <w:rFonts w:ascii="Arial" w:hAnsi="Arial" w:cs="Arial"/>
-          <w:highlight w:val="yellow"/>
-        </w:rPr>
-      </w:pPr>
-      <w:r>
-        <w:rPr>
-          <w:rFonts w:ascii="Arial" w:hAnsi="Arial" w:cs="Arial"/>
-          <w:highlight w:val="yellow"/>
-        </w:rPr>
-        <w:t>Response.</w:t>
-      </w:r>
-    </w:p>
-    <w:p>
-      <w:pPr>
-        <w:autoSpaceDE w:val="0"/>
-        <w:autoSpaceDN w:val="0"/>
-        <w:adjustRightInd w:val="0"/>
-        <w:spacing w:after="0" w:line="240" w:lineRule="auto"/>
-        <w:rPr>
-          <w:rFonts w:ascii="Times New Roman" w:hAnsi="Times New Roman" w:cs="Times New Roman"/>
-        </w:rPr>
-      </w:pPr>
-      <w:r>
-        <w:rPr>
-          <w:rFonts w:ascii="Times New Roman" w:hAnsi="Times New Roman" w:cs="Times New Roman"/>
-        </w:rPr>
-        <w:t xml:space="preserve">Line 188: Define CIMIS. If defined here, you can use the acronym only in Figure 3 and its caption. </w:t>
+        </w:rPr>
+      </w:pPr>
+      <w:r>
+        <w:rPr>
+          <w:rFonts w:ascii="Arial" w:hAnsi="Arial" w:cs="Arial"/>
+        </w:rPr>
+        <w:t>The text will be revised as suggested.</w:t>
+      </w:r>
+    </w:p>
+    <w:p>
+      <w:pPr>
+        <w:autoSpaceDE w:val="0"/>
+        <w:autoSpaceDN w:val="0"/>
+        <w:adjustRightInd w:val="0"/>
+        <w:spacing w:after="0" w:line="240" w:lineRule="auto"/>
+        <w:rPr>
+          <w:rFonts w:ascii="Times New Roman" w:hAnsi="Times New Roman" w:cs="Times New Roman"/>
+        </w:rPr>
+      </w:pPr>
+      <w:r>
+        <w:rPr>
+          <w:rFonts w:ascii="Times New Roman" w:hAnsi="Times New Roman" w:cs="Times New Roman"/>
+        </w:rPr>
+        <w:t xml:space="preserve">Line 278: R values of -0.11 to -0.24 provide little to no evidence for a lagged effect, not “moderate” evidence as the authors suggest. These R values are equivalent to model R^2 values of 0.01-0.06, which nobody would consider useful in a predictive capacity. </w:t>
       </w:r>
     </w:p>
     <w:p>
@@ -1637,46 +2576,50 @@
         <w:spacing w:after="0" w:line="240" w:lineRule="auto"/>
         <w:rPr>
           <w:rFonts w:ascii="Arial" w:hAnsi="Arial" w:cs="Arial"/>
-          <w:highlight w:val="yellow"/>
-        </w:rPr>
-      </w:pPr>
-      <w:r>
-        <w:rPr>
-          <w:rFonts w:ascii="Arial" w:hAnsi="Arial" w:cs="Arial"/>
-          <w:highlight w:val="yellow"/>
-        </w:rPr>
-        <w:t>Response.</w:t>
-      </w:r>
-    </w:p>
-    <w:p>
-      <w:pPr>
-        <w:autoSpaceDE w:val="0"/>
-        <w:autoSpaceDN w:val="0"/>
-        <w:adjustRightInd w:val="0"/>
-        <w:spacing w:after="0" w:line="240" w:lineRule="auto"/>
-        <w:rPr>
-          <w:rFonts w:ascii="Times New Roman" w:hAnsi="Times New Roman" w:cs="Times New Roman"/>
-        </w:rPr>
-      </w:pPr>
-      <w:r>
-        <w:rPr>
-          <w:rFonts w:ascii="Times New Roman" w:hAnsi="Times New Roman" w:cs="Times New Roman"/>
-        </w:rPr>
-        <w:t xml:space="preserve">Figure 4. Nice figure! The reference line for </w:t>
+        </w:rPr>
+      </w:pPr>
+      <w:r>
+        <w:rPr>
+          <w:rFonts w:ascii="Arial" w:hAnsi="Arial" w:cs="Arial"/>
+        </w:rPr>
+        <w:t xml:space="preserve">The text will be revised to state that a lagged correlation with </w:t>
       </w:r>
       <w:proofErr w:type="spellStart"/>
       <w:r>
         <w:rPr>
-          <w:rFonts w:ascii="Times New Roman" w:hAnsi="Times New Roman" w:cs="Times New Roman"/>
-        </w:rPr>
-        <w:t>Qspill</w:t>
+          <w:rFonts w:ascii="Arial" w:hAnsi="Arial" w:cs="Arial"/>
+        </w:rPr>
+        <w:t>Pspill</w:t>
       </w:r>
       <w:proofErr w:type="spellEnd"/>
       <w:r>
         <w:rPr>
-          <w:rFonts w:ascii="Times New Roman" w:hAnsi="Times New Roman" w:cs="Times New Roman"/>
-        </w:rPr>
-        <w:t xml:space="preserve"> is referred to in a legend but is not shown in panel A. Add the reference line. </w:t>
+          <w:rFonts w:ascii="Arial" w:hAnsi="Arial" w:cs="Arial"/>
+        </w:rPr>
+        <w:t xml:space="preserve"> is not supported by existing data</w:t>
+      </w:r>
+      <w:r>
+        <w:rPr>
+          <w:rFonts w:ascii="Arial" w:hAnsi="Arial" w:cs="Arial"/>
+        </w:rPr>
+        <w:t>.</w:t>
+      </w:r>
+    </w:p>
+    <w:p>
+      <w:pPr>
+        <w:autoSpaceDE w:val="0"/>
+        <w:autoSpaceDN w:val="0"/>
+        <w:adjustRightInd w:val="0"/>
+        <w:spacing w:after="0" w:line="240" w:lineRule="auto"/>
+        <w:rPr>
+          <w:rFonts w:ascii="Times New Roman" w:hAnsi="Times New Roman" w:cs="Times New Roman"/>
+        </w:rPr>
+      </w:pPr>
+      <w:r>
+        <w:rPr>
+          <w:rFonts w:ascii="Times New Roman" w:hAnsi="Times New Roman" w:cs="Times New Roman"/>
+        </w:rPr>
+        <w:t xml:space="preserve">Figure 8. The text indicates that there are 74 wells in the groundwater basin. This map shows far fewer, presumably because many are so close to on another the symbols overlap. If this is the case, either explain that in the caption or make the symbols smaller. </w:t>
       </w:r>
     </w:p>
     <w:p>
@@ -1691,33 +2634,37 @@
         <w:adjustRightInd w:val="0"/>
         <w:spacing w:after="0" w:line="240" w:lineRule="auto"/>
         <w:rPr>
-          <w:rFonts w:ascii="Arial" w:hAnsi="Arial" w:cs="Arial"/>
-          <w:highlight w:val="yellow"/>
-        </w:rPr>
-      </w:pPr>
-      <w:r>
-        <w:rPr>
-          <w:rFonts w:ascii="Arial" w:hAnsi="Arial" w:cs="Arial"/>
-          <w:highlight w:val="yellow"/>
-        </w:rPr>
-        <w:t>Response.</w:t>
-      </w:r>
-    </w:p>
-    <w:p>
-      <w:pPr>
-        <w:autoSpaceDE w:val="0"/>
-        <w:autoSpaceDN w:val="0"/>
-        <w:adjustRightInd w:val="0"/>
-        <w:spacing w:after="0" w:line="240" w:lineRule="auto"/>
-        <w:rPr>
-          <w:rFonts w:ascii="Times New Roman" w:hAnsi="Times New Roman" w:cs="Times New Roman"/>
-        </w:rPr>
-      </w:pPr>
-      <w:r>
-        <w:rPr>
-          <w:rFonts w:ascii="Times New Roman" w:hAnsi="Times New Roman" w:cs="Times New Roman"/>
-        </w:rPr>
-        <w:t xml:space="preserve">Line 242: See comment above about moving this information to the introduction and expanding the climate discussion a little. Hence, I suggest “is coincident with” rather than “corresponds to”. </w:t>
+          <w:rFonts w:ascii="Times New Roman" w:hAnsi="Times New Roman" w:cs="Times New Roman"/>
+        </w:rPr>
+      </w:pPr>
+      <w:r>
+        <w:rPr>
+          <w:rFonts w:ascii="Arial" w:hAnsi="Arial" w:cs="Arial"/>
+        </w:rPr>
+        <w:t>The figure caption has been revised as suggested.</w:t>
+      </w:r>
+    </w:p>
+    <w:p>
+      <w:pPr>
+        <w:autoSpaceDE w:val="0"/>
+        <w:autoSpaceDN w:val="0"/>
+        <w:adjustRightInd w:val="0"/>
+        <w:spacing w:after="0" w:line="240" w:lineRule="auto"/>
+        <w:rPr>
+          <w:rFonts w:ascii="Times New Roman" w:hAnsi="Times New Roman" w:cs="Times New Roman"/>
+        </w:rPr>
+      </w:pPr>
+      <w:r>
+        <w:rPr>
+          <w:rFonts w:ascii="Times New Roman" w:hAnsi="Times New Roman" w:cs="Times New Roman"/>
+        </w:rPr>
+        <w:t>Line 310: Provide context for these RMSE values. How large is the error relative to the typical (mean) observat</w:t>
+      </w:r>
+      <w:r>
+        <w:rPr>
+          <w:rFonts w:ascii="Times New Roman" w:hAnsi="Times New Roman" w:cs="Times New Roman"/>
+        </w:rPr>
+        <w:t xml:space="preserve">ion? </w:t>
       </w:r>
     </w:p>
     <w:p>
@@ -1733,46 +2680,38 @@
         <w:spacing w:after="0" w:line="240" w:lineRule="auto"/>
         <w:rPr>
           <w:rFonts w:ascii="Arial" w:hAnsi="Arial" w:cs="Arial"/>
-          <w:highlight w:val="yellow"/>
-        </w:rPr>
-      </w:pPr>
-      <w:r>
-        <w:rPr>
-          <w:rFonts w:ascii="Arial" w:hAnsi="Arial" w:cs="Arial"/>
-          <w:highlight w:val="yellow"/>
-        </w:rPr>
-        <w:t>Response.</w:t>
-      </w:r>
-    </w:p>
-    <w:p>
-      <w:pPr>
-        <w:autoSpaceDE w:val="0"/>
-        <w:autoSpaceDN w:val="0"/>
-        <w:adjustRightInd w:val="0"/>
-        <w:spacing w:after="0" w:line="240" w:lineRule="auto"/>
-        <w:rPr>
-          <w:rFonts w:ascii="Times New Roman" w:hAnsi="Times New Roman" w:cs="Times New Roman"/>
-        </w:rPr>
-      </w:pPr>
-      <w:r>
-        <w:rPr>
-          <w:rFonts w:ascii="Times New Roman" w:hAnsi="Times New Roman" w:cs="Times New Roman"/>
-        </w:rPr>
-        <w:t xml:space="preserve">Line 262: change “or </w:t>
-      </w:r>
-      <w:proofErr w:type="spellStart"/>
-      <w:r>
-        <w:rPr>
-          <w:rFonts w:ascii="Times New Roman" w:hAnsi="Times New Roman" w:cs="Times New Roman"/>
-        </w:rPr>
-        <w:t>or</w:t>
-      </w:r>
-      <w:proofErr w:type="spellEnd"/>
-      <w:r>
-        <w:rPr>
-          <w:rFonts w:ascii="Times New Roman" w:hAnsi="Times New Roman" w:cs="Times New Roman"/>
-        </w:rPr>
-        <w:t xml:space="preserve"> near the valley floor” to “on or near…”. </w:t>
+        </w:rPr>
+      </w:pPr>
+      <w:r>
+        <w:rPr>
+          <w:rFonts w:ascii="Arial" w:hAnsi="Arial" w:cs="Arial"/>
+        </w:rPr>
+        <w:t>Context will be added as suggested</w:t>
+      </w:r>
+      <w:r>
+        <w:rPr>
+          <w:rFonts w:ascii="Arial" w:hAnsi="Arial" w:cs="Arial"/>
+        </w:rPr>
+        <w:t>.</w:t>
+      </w:r>
+    </w:p>
+    <w:p>
+      <w:pPr>
+        <w:rPr>
+          <w:rFonts w:ascii="Times New Roman" w:hAnsi="Times New Roman" w:cs="Times New Roman"/>
+        </w:rPr>
+      </w:pPr>
+      <w:r>
+        <w:rPr>
+          <w:rFonts w:ascii="Times New Roman" w:hAnsi="Times New Roman" w:cs="Times New Roman"/>
+        </w:rPr>
+        <w:t>Lines 31</w:t>
+      </w:r>
+      <w:r>
+        <w:rPr>
+          <w:rFonts w:ascii="Times New Roman" w:hAnsi="Times New Roman" w:cs="Times New Roman"/>
+        </w:rPr>
+        <w:t>5-318. Standard residual plots, including leverage plots, would be much more useful than the existing figures used to illustrate model diagnostics.</w:t>
       </w:r>
     </w:p>
     <w:p>
@@ -1788,212 +2727,19 @@
         <w:spacing w:after="0" w:line="240" w:lineRule="auto"/>
         <w:rPr>
           <w:rFonts w:ascii="Arial" w:hAnsi="Arial" w:cs="Arial"/>
-          <w:highlight w:val="yellow"/>
-        </w:rPr>
-      </w:pPr>
-      <w:r>
-        <w:rPr>
-          <w:rFonts w:ascii="Arial" w:hAnsi="Arial" w:cs="Arial"/>
-          <w:highlight w:val="yellow"/>
-        </w:rPr>
-        <w:t>Response.</w:t>
-      </w:r>
-    </w:p>
-    <w:p>
-      <w:pPr>
-        <w:autoSpaceDE w:val="0"/>
-        <w:autoSpaceDN w:val="0"/>
-        <w:adjustRightInd w:val="0"/>
-        <w:spacing w:after="0" w:line="240" w:lineRule="auto"/>
-        <w:rPr>
-          <w:rFonts w:ascii="Times New Roman" w:hAnsi="Times New Roman" w:cs="Times New Roman"/>
-        </w:rPr>
-      </w:pPr>
-      <w:r>
-        <w:rPr>
-          <w:rFonts w:ascii="Times New Roman" w:hAnsi="Times New Roman" w:cs="Times New Roman"/>
-        </w:rPr>
-        <w:t xml:space="preserve">Line 278: R values of -0.11 to -0.24 provide little to no evidence for a lagged effect, not “moderate” evidence as the authors suggest. These R values are equivalent to model R^2 values of 0.01-0.06, which nobody would consider useful in a predictive capacity. </w:t>
-      </w:r>
-    </w:p>
-    <w:p>
-      <w:pPr>
-        <w:pStyle w:val="ListParagraph"/>
-        <w:numPr>
-          <w:ilvl w:val="0"/>
-          <w:numId w:val="2"/>
-        </w:numPr>
-        <w:autoSpaceDE w:val="0"/>
-        <w:autoSpaceDN w:val="0"/>
-        <w:adjustRightInd w:val="0"/>
-        <w:spacing w:after="0" w:line="240" w:lineRule="auto"/>
-        <w:rPr>
-          <w:rFonts w:ascii="Arial" w:hAnsi="Arial" w:cs="Arial"/>
-          <w:highlight w:val="yellow"/>
-        </w:rPr>
-      </w:pPr>
-      <w:r>
-        <w:rPr>
-          <w:rFonts w:ascii="Arial" w:hAnsi="Arial" w:cs="Arial"/>
-          <w:highlight w:val="yellow"/>
-        </w:rPr>
-        <w:t>Response.</w:t>
-      </w:r>
-    </w:p>
-    <w:p>
-      <w:pPr>
-        <w:autoSpaceDE w:val="0"/>
-        <w:autoSpaceDN w:val="0"/>
-        <w:adjustRightInd w:val="0"/>
-        <w:spacing w:after="0" w:line="240" w:lineRule="auto"/>
-        <w:rPr>
-          <w:rFonts w:ascii="Times New Roman" w:hAnsi="Times New Roman" w:cs="Times New Roman"/>
-        </w:rPr>
-      </w:pPr>
-      <w:r>
-        <w:rPr>
-          <w:rFonts w:ascii="Times New Roman" w:hAnsi="Times New Roman" w:cs="Times New Roman"/>
-        </w:rPr>
-        <w:t xml:space="preserve">Figure 8. The text indicates that there are 74 wells in the groundwater basin. This map shows far fewer, presumably because many are so close to on another the symbols overlap. If this is the case, either explain that in the caption or make the symbols smaller. </w:t>
-      </w:r>
-    </w:p>
-    <w:p>
-      <w:pPr>
-        <w:autoSpaceDE w:val="0"/>
-        <w:autoSpaceDN w:val="0"/>
-        <w:adjustRightInd w:val="0"/>
-        <w:spacing w:after="0" w:line="240" w:lineRule="auto"/>
-        <w:rPr>
-          <w:rFonts w:ascii="Times New Roman" w:hAnsi="Times New Roman" w:cs="Times New Roman"/>
-        </w:rPr>
-      </w:pPr>
-      <w:r>
-        <w:rPr>
-          <w:rFonts w:ascii="Times New Roman" w:hAnsi="Times New Roman" w:cs="Times New Roman"/>
-        </w:rPr>
-        <w:t xml:space="preserve">Line 310: Provide context for these RMSE values. How large is the error relative to the typical (mean) observation? </w:t>
-      </w:r>
-    </w:p>
-    <w:p>
-      <w:pPr>
-        <w:pStyle w:val="ListParagraph"/>
-        <w:numPr>
-          <w:ilvl w:val="0"/>
-          <w:numId w:val="2"/>
-        </w:numPr>
-        <w:autoSpaceDE w:val="0"/>
-        <w:autoSpaceDN w:val="0"/>
-        <w:adjustRightInd w:val="0"/>
-        <w:spacing w:after="0" w:line="240" w:lineRule="auto"/>
-        <w:rPr>
-          <w:rFonts w:ascii="Arial" w:hAnsi="Arial" w:cs="Arial"/>
-          <w:highlight w:val="yellow"/>
-        </w:rPr>
-      </w:pPr>
-      <w:r>
-        <w:rPr>
-          <w:rFonts w:ascii="Arial" w:hAnsi="Arial" w:cs="Arial"/>
-          <w:highlight w:val="yellow"/>
-        </w:rPr>
-        <w:t>Response.</w:t>
-      </w:r>
-    </w:p>
-    <w:p>
-      <w:pPr>
-        <w:rPr>
-          <w:rFonts w:ascii="Times New Roman" w:hAnsi="Times New Roman" w:cs="Times New Roman"/>
-        </w:rPr>
-      </w:pPr>
-      <w:r>
-        <w:rPr>
-          <w:rFonts w:ascii="Times New Roman" w:hAnsi="Times New Roman" w:cs="Times New Roman"/>
-        </w:rPr>
-        <w:t>Lines 315-318. Standard residual plots, including leverage plots, would be much more useful than the existing figures used to illustrate model diagnostics.</w:t>
-      </w:r>
-    </w:p>
-    <w:p>
-      <w:pPr>
-        <w:pStyle w:val="ListParagraph"/>
-        <w:numPr>
-          <w:ilvl w:val="0"/>
-          <w:numId w:val="2"/>
-        </w:numPr>
-        <w:autoSpaceDE w:val="0"/>
-        <w:autoSpaceDN w:val="0"/>
-        <w:adjustRightInd w:val="0"/>
-        <w:spacing w:after="0" w:line="240" w:lineRule="auto"/>
-        <w:rPr>
-          <w:rFonts w:ascii="Arial" w:hAnsi="Arial" w:cs="Arial"/>
-          <w:highlight w:val="yellow"/>
-        </w:rPr>
-      </w:pPr>
-      <w:r>
-        <w:rPr>
-          <w:rFonts w:ascii="Arial" w:hAnsi="Arial" w:cs="Arial"/>
-          <w:highlight w:val="yellow"/>
-        </w:rPr>
-        <w:t>Response.</w:t>
-      </w:r>
-    </w:p>
-    <w:p>
-      <w:pPr>
-        <w:rPr>
-          <w:rFonts w:ascii="Times New Roman" w:hAnsi="Times New Roman" w:cs="Times New Roman"/>
-        </w:rPr>
-      </w:pPr>
-    </w:p>
-    <w:p>
-      <w:pPr>
-        <w:rPr>
-          <w:rFonts w:ascii="Times New Roman" w:hAnsi="Times New Roman" w:cs="Times New Roman"/>
-        </w:rPr>
-      </w:pPr>
-    </w:p>
-    <w:p>
-      <w:pPr>
-        <w:rPr>
-          <w:rFonts w:ascii="Times New Roman" w:hAnsi="Times New Roman" w:cs="Times New Roman"/>
-        </w:rPr>
-      </w:pPr>
-      <w:r>
-        <w:rPr>
-          <w:rFonts w:ascii="Times New Roman" w:hAnsi="Times New Roman" w:cs="Times New Roman"/>
-        </w:rPr>
-        <w:t>Big ticket items</w:t>
-      </w:r>
-    </w:p>
-    <w:p>
-      <w:pPr>
-        <w:rPr>
-          <w:rFonts w:ascii="Times New Roman" w:hAnsi="Times New Roman" w:cs="Times New Roman"/>
-        </w:rPr>
-      </w:pPr>
-      <w:proofErr w:type="spellStart"/>
-      <w:r>
-        <w:rPr>
-          <w:rFonts w:ascii="Times New Roman" w:hAnsi="Times New Roman" w:cs="Times New Roman"/>
-        </w:rPr>
-        <w:t>Qspill</w:t>
-      </w:r>
-      <w:proofErr w:type="spellEnd"/>
-      <w:r>
-        <w:rPr>
-          <w:rFonts w:ascii="Times New Roman" w:hAnsi="Times New Roman" w:cs="Times New Roman"/>
-        </w:rPr>
-        <w:t xml:space="preserve"> definition</w:t>
-      </w:r>
-    </w:p>
-    <w:p>
-      <w:pPr>
-        <w:rPr>
-          <w:rFonts w:ascii="Times New Roman" w:hAnsi="Times New Roman" w:cs="Times New Roman"/>
-        </w:rPr>
-      </w:pPr>
-      <w:r>
-        <w:rPr>
-          <w:rFonts w:ascii="Times New Roman" w:hAnsi="Times New Roman" w:cs="Times New Roman"/>
-        </w:rPr>
-        <w:t>AIC to select predictors</w:t>
+        </w:rPr>
+      </w:pPr>
+      <w:r>
+        <w:rPr>
+          <w:rFonts w:ascii="Arial" w:hAnsi="Arial" w:cs="Arial"/>
+        </w:rPr>
+        <w:t>These standard plots will be added to the Appendix</w:t>
+      </w:r>
+      <w:r>
+        <w:rPr>
+          <w:rFonts w:ascii="Arial" w:hAnsi="Arial" w:cs="Arial"/>
+        </w:rPr>
+        <w:t>.</w:t>
       </w:r>
     </w:p>
     <w:p>
@@ -2013,12 +2759,62 @@
 </w:document>
 </file>
 
+<file path=word/endnotes.xml><?xml version="1.0" encoding="utf-8"?>
+<w:endnotes xmlns:wpc="http://schemas.microsoft.com/office/word/2010/wordprocessingCanvas" xmlns:cx="http://schemas.microsoft.com/office/drawing/2014/chartex" xmlns:cx1="http://schemas.microsoft.com/office/drawing/2015/9/8/chartex" xmlns:cx2="http://schemas.microsoft.com/office/drawing/2015/10/21/chartex" xmlns:cx3="http://schemas.microsoft.com/office/drawing/2016/5/9/chartex" xmlns:cx4="http://schemas.microsoft.com/office/drawing/2016/5/10/chartex" xmlns:cx5="http://schemas.microsoft.com/office/drawing/2016/5/11/chartex" xmlns:cx6="http://schemas.microsoft.com/office/drawing/2016/5/12/chartex" xmlns:cx7="http://schemas.microsoft.com/office/drawing/2016/5/13/chartex" xmlns:cx8="http://schemas.microsoft.com/office/drawing/2016/5/14/chartex" xmlns:mc="http://schemas.openxmlformats.org/markup-compatibility/2006" xmlns:aink="http://schemas.microsoft.com/office/drawing/2016/ink" xmlns:am3d="http://schemas.microsoft.com/office/drawing/2017/model3d" xmlns:o="urn:schemas-microsoft-com:office:office" xmlns:r="http://schemas.openxmlformats.org/officeDocument/2006/relationships" xmlns:m="http://schemas.openxmlformats.org/officeDocument/2006/math" xmlns:v="urn:schemas-microsoft-com:vml" xmlns:wp14="http://schemas.microsoft.com/office/word/2010/wordprocessingDrawing" xmlns:wp="http://schemas.openxmlformats.org/drawingml/2006/wordprocessingDrawing" xmlns:w10="urn:schemas-microsoft-com:office:word" xmlns:w="http://schemas.openxmlformats.org/wordprocessingml/2006/main" xmlns:w14="http://schemas.microsoft.com/office/word/2010/wordml" xmlns:w15="http://schemas.microsoft.com/office/word/2012/wordml" xmlns:w16cid="http://schemas.microsoft.com/office/word/2016/wordml/cid" xmlns:w16se="http://schemas.microsoft.com/office/word/2015/wordml/symex" xmlns:wpg="http://schemas.microsoft.com/office/word/2010/wordprocessingGroup" xmlns:wpi="http://schemas.microsoft.com/office/word/2010/wordprocessingInk" xmlns:wne="http://schemas.microsoft.com/office/word/2006/wordml" xmlns:wps="http://schemas.microsoft.com/office/word/2010/wordprocessingShape" mc:Ignorable="w14 w15 w16se w16cid wp14">
+  <w:endnote w:type="separator" w:id="-1">
+    <w:p>
+      <w:pPr>
+        <w:spacing w:after="0" w:line="240" w:lineRule="auto"/>
+      </w:pPr>
+      <w:r>
+        <w:separator/>
+      </w:r>
+    </w:p>
+  </w:endnote>
+  <w:endnote w:type="continuationSeparator" w:id="0">
+    <w:p>
+      <w:pPr>
+        <w:spacing w:after="0" w:line="240" w:lineRule="auto"/>
+      </w:pPr>
+      <w:r>
+        <w:continuationSeparator/>
+      </w:r>
+    </w:p>
+  </w:endnote>
+</w:endnotes>
+</file>
+
+<file path=word/footnotes.xml><?xml version="1.0" encoding="utf-8"?>
+<w:footnotes xmlns:wpc="http://schemas.microsoft.com/office/word/2010/wordprocessingCanvas" xmlns:cx="http://schemas.microsoft.com/office/drawing/2014/chartex" xmlns:cx1="http://schemas.microsoft.com/office/drawing/2015/9/8/chartex" xmlns:cx2="http://schemas.microsoft.com/office/drawing/2015/10/21/chartex" xmlns:cx3="http://schemas.microsoft.com/office/drawing/2016/5/9/chartex" xmlns:cx4="http://schemas.microsoft.com/office/drawing/2016/5/10/chartex" xmlns:cx5="http://schemas.microsoft.com/office/drawing/2016/5/11/chartex" xmlns:cx6="http://schemas.microsoft.com/office/drawing/2016/5/12/chartex" xmlns:cx7="http://schemas.microsoft.com/office/drawing/2016/5/13/chartex" xmlns:cx8="http://schemas.microsoft.com/office/drawing/2016/5/14/chartex" xmlns:mc="http://schemas.openxmlformats.org/markup-compatibility/2006" xmlns:aink="http://schemas.microsoft.com/office/drawing/2016/ink" xmlns:am3d="http://schemas.microsoft.com/office/drawing/2017/model3d" xmlns:o="urn:schemas-microsoft-com:office:office" xmlns:r="http://schemas.openxmlformats.org/officeDocument/2006/relationships" xmlns:m="http://schemas.openxmlformats.org/officeDocument/2006/math" xmlns:v="urn:schemas-microsoft-com:vml" xmlns:wp14="http://schemas.microsoft.com/office/word/2010/wordprocessingDrawing" xmlns:wp="http://schemas.openxmlformats.org/drawingml/2006/wordprocessingDrawing" xmlns:w10="urn:schemas-microsoft-com:office:word" xmlns:w="http://schemas.openxmlformats.org/wordprocessingml/2006/main" xmlns:w14="http://schemas.microsoft.com/office/word/2010/wordml" xmlns:w15="http://schemas.microsoft.com/office/word/2012/wordml" xmlns:w16cid="http://schemas.microsoft.com/office/word/2016/wordml/cid" xmlns:w16se="http://schemas.microsoft.com/office/word/2015/wordml/symex" xmlns:wpg="http://schemas.microsoft.com/office/word/2010/wordprocessingGroup" xmlns:wpi="http://schemas.microsoft.com/office/word/2010/wordprocessingInk" xmlns:wne="http://schemas.microsoft.com/office/word/2006/wordml" xmlns:wps="http://schemas.microsoft.com/office/word/2010/wordprocessingShape" mc:Ignorable="w14 w15 w16se w16cid wp14">
+  <w:footnote w:type="separator" w:id="-1">
+    <w:p>
+      <w:pPr>
+        <w:spacing w:after="0" w:line="240" w:lineRule="auto"/>
+      </w:pPr>
+      <w:r>
+        <w:separator/>
+      </w:r>
+    </w:p>
+  </w:footnote>
+  <w:footnote w:type="continuationSeparator" w:id="0">
+    <w:p>
+      <w:pPr>
+        <w:spacing w:after="0" w:line="240" w:lineRule="auto"/>
+      </w:pPr>
+      <w:r>
+        <w:continuationSeparator/>
+      </w:r>
+    </w:p>
+  </w:footnote>
+</w:footnotes>
+</file>
+
 <file path=word/numbering.xml><?xml version="1.0" encoding="utf-8"?>
 <w:numbering xmlns:wpc="http://schemas.microsoft.com/office/word/2010/wordprocessingCanvas" xmlns:cx="http://schemas.microsoft.com/office/drawing/2014/chartex" xmlns:cx1="http://schemas.microsoft.com/office/drawing/2015/9/8/chartex" xmlns:cx2="http://schemas.microsoft.com/office/drawing/2015/10/21/chartex" xmlns:cx3="http://schemas.microsoft.com/office/drawing/2016/5/9/chartex" xmlns:cx4="http://schemas.microsoft.com/office/drawing/2016/5/10/chartex" xmlns:cx5="http://schemas.microsoft.com/office/drawing/2016/5/11/chartex" xmlns:cx6="http://schemas.microsoft.com/office/drawing/2016/5/12/chartex" xmlns:cx7="http://schemas.microsoft.com/office/drawing/2016/5/13/chartex" xmlns:cx8="http://schemas.microsoft.com/office/drawing/2016/5/14/chartex" xmlns:mc="http://schemas.openxmlformats.org/markup-compatibility/2006" xmlns:aink="http://schemas.microsoft.com/office/drawing/2016/ink" xmlns:am3d="http://schemas.microsoft.com/office/drawing/2017/model3d" xmlns:o="urn:schemas-microsoft-com:office:office" xmlns:r="http://schemas.openxmlformats.org/officeDocument/2006/relationships" xmlns:m="http://schemas.openxmlformats.org/officeDocument/2006/math" xmlns:v="urn:schemas-microsoft-com:vml" xmlns:wp14="http://schemas.microsoft.com/office/word/2010/wordprocessingDrawing" xmlns:wp="http://schemas.openxmlformats.org/drawingml/2006/wordprocessingDrawing" xmlns:w10="urn:schemas-microsoft-com:office:word" xmlns:w="http://schemas.openxmlformats.org/wordprocessingml/2006/main" xmlns:w14="http://schemas.microsoft.com/office/word/2010/wordml" xmlns:w15="http://schemas.microsoft.com/office/word/2012/wordml" xmlns:w16cid="http://schemas.microsoft.com/office/word/2016/wordml/cid" xmlns:w16se="http://schemas.microsoft.com/office/word/2015/wordml/symex" xmlns:wpg="http://schemas.microsoft.com/office/word/2010/wordprocessingGroup" xmlns:wpi="http://schemas.microsoft.com/office/word/2010/wordprocessingInk" xmlns:wne="http://schemas.microsoft.com/office/word/2006/wordml" xmlns:wps="http://schemas.microsoft.com/office/word/2010/wordprocessingShape" mc:Ignorable="w14 w15 w16se w16cid wp14">
   <w:abstractNum w:abstractNumId="0" w15:restartNumberingAfterBreak="0">
     <w:nsid w:val="56053881"/>
     <w:multiLevelType w:val="hybridMultilevel"/>
-    <w:tmpl w:val="FBF48CD2"/>
+    <w:tmpl w:val="9E745372"/>
     <w:lvl w:ilvl="0" w:tplc="04090001">
       <w:start w:val="1"/>
       <w:numFmt w:val="bullet"/>
@@ -2717,6 +3513,50 @@
       <w:contextualSpacing/>
     </w:pPr>
   </w:style>
+  <w:style w:type="paragraph" w:styleId="Header">
+    <w:name w:val="header"/>
+    <w:basedOn w:val="Normal"/>
+    <w:link w:val="HeaderChar"/>
+    <w:uiPriority w:val="99"/>
+    <w:unhideWhenUsed/>
+    <w:rsid w:val="00AE6C53"/>
+    <w:pPr>
+      <w:tabs>
+        <w:tab w:val="center" w:pos="4680"/>
+        <w:tab w:val="right" w:pos="9360"/>
+      </w:tabs>
+      <w:spacing w:after="0" w:line="240" w:lineRule="auto"/>
+    </w:pPr>
+  </w:style>
+  <w:style w:type="character" w:customStyle="1" w:styleId="HeaderChar">
+    <w:name w:val="Header Char"/>
+    <w:basedOn w:val="DefaultParagraphFont"/>
+    <w:link w:val="Header"/>
+    <w:uiPriority w:val="99"/>
+    <w:rsid w:val="00AE6C53"/>
+  </w:style>
+  <w:style w:type="paragraph" w:styleId="Footer">
+    <w:name w:val="footer"/>
+    <w:basedOn w:val="Normal"/>
+    <w:link w:val="FooterChar"/>
+    <w:uiPriority w:val="99"/>
+    <w:unhideWhenUsed/>
+    <w:rsid w:val="00AE6C53"/>
+    <w:pPr>
+      <w:tabs>
+        <w:tab w:val="center" w:pos="4680"/>
+        <w:tab w:val="right" w:pos="9360"/>
+      </w:tabs>
+      <w:spacing w:after="0" w:line="240" w:lineRule="auto"/>
+    </w:pPr>
+  </w:style>
+  <w:style w:type="character" w:customStyle="1" w:styleId="FooterChar">
+    <w:name w:val="Footer Char"/>
+    <w:basedOn w:val="DefaultParagraphFont"/>
+    <w:link w:val="Footer"/>
+    <w:uiPriority w:val="99"/>
+    <w:rsid w:val="00AE6C53"/>
+  </w:style>
 </w:styles>
 </file>
 

</xml_diff>